<commit_message>
Added more text for the description
</commit_message>
<xml_diff>
--- a/m2.docx
+++ b/m2.docx
@@ -1903,6 +1903,7 @@
         <w:jc w:val="both"/>
         <w:rPr>
           <w:rFonts w:ascii="Nyala" w:hAnsi="Nyala"/>
+          <w:noProof/>
           <w:sz w:val="28"/>
           <w:szCs w:val="28"/>
         </w:rPr>
@@ -1916,16 +1917,126 @@
         </w:rPr>
         <w:t xml:space="preserve">Most of the relationships in between entities are composition. For example A checklist contains 0-n items. There’s an inheritance relationship between </w:t>
       </w:r>
+      <w:r>
+        <w:rPr>
+          <w:rFonts w:ascii="Nyala" w:hAnsi="Nyala"/>
+          <w:noProof/>
+          <w:sz w:val="28"/>
+          <w:szCs w:val="28"/>
+        </w:rPr>
+        <w:t>calendar entity and project and task.</w:t>
+      </w:r>
+    </w:p>
+    <w:p>
+      <w:pPr>
+        <w:jc w:val="both"/>
+        <w:rPr>
+          <w:rFonts w:ascii="Nyala" w:hAnsi="Nyala"/>
+          <w:noProof/>
+          <w:sz w:val="28"/>
+          <w:szCs w:val="28"/>
+        </w:rPr>
+      </w:pPr>
+      <w:r>
+        <w:rPr>
+          <w:rFonts w:ascii="Nyala" w:hAnsi="Nyala"/>
+          <w:noProof/>
+          <w:sz w:val="28"/>
+          <w:szCs w:val="28"/>
+        </w:rPr>
+        <w:t xml:space="preserve">Each class contains setters and getters methods and obvious attributes like “first name”, “last name”, “phone”, etc. for address and “start date”, “due date”, etc. for project. The </w:t>
+      </w:r>
+      <w:r>
+        <w:rPr>
+          <w:rFonts w:ascii="Nyala" w:hAnsi="Nyala"/>
+          <w:noProof/>
+          <w:sz w:val="28"/>
+          <w:szCs w:val="28"/>
+        </w:rPr>
+        <w:lastRenderedPageBreak/>
+        <w:t>following figure briefly lists all the concrete classes with some methods and attributes. ( Please zoom in to see the content)</w:t>
+      </w:r>
       <w:bookmarkStart w:id="1" w:name="_GoBack"/>
       <w:bookmarkEnd w:id="1"/>
     </w:p>
+    <w:p>
+      <w:pPr>
+        <w:jc w:val="both"/>
+        <w:rPr>
+          <w:rFonts w:ascii="Nyala" w:hAnsi="Nyala"/>
+          <w:noProof/>
+          <w:sz w:val="28"/>
+          <w:szCs w:val="28"/>
+        </w:rPr>
+      </w:pPr>
+    </w:p>
+    <w:p>
+      <w:pPr>
+        <w:jc w:val="both"/>
+        <w:rPr>
+          <w:rFonts w:ascii="Nyala" w:hAnsi="Nyala"/>
+          <w:sz w:val="28"/>
+          <w:szCs w:val="28"/>
+        </w:rPr>
+      </w:pPr>
+      <w:r>
+        <w:rPr>
+          <w:rFonts w:ascii="Nyala" w:hAnsi="Nyala"/>
+          <w:noProof/>
+          <w:sz w:val="28"/>
+          <w:szCs w:val="28"/>
+        </w:rPr>
+        <w:lastRenderedPageBreak/>
+        <w:drawing>
+          <wp:inline distT="0" distB="0" distL="0" distR="0">
+            <wp:extent cx="5311140" cy="8229600"/>
+            <wp:effectExtent l="0" t="0" r="0" b="0"/>
+            <wp:docPr id="2" name="Picture 2"/>
+            <wp:cNvGraphicFramePr>
+              <a:graphicFrameLocks xmlns:a="http://schemas.openxmlformats.org/drawingml/2006/main" noChangeAspect="1"/>
+            </wp:cNvGraphicFramePr>
+            <a:graphic xmlns:a="http://schemas.openxmlformats.org/drawingml/2006/main">
+              <a:graphicData uri="http://schemas.openxmlformats.org/drawingml/2006/picture">
+                <pic:pic xmlns:pic="http://schemas.openxmlformats.org/drawingml/2006/picture">
+                  <pic:nvPicPr>
+                    <pic:cNvPr id="0" name="af.png"/>
+                    <pic:cNvPicPr/>
+                  </pic:nvPicPr>
+                  <pic:blipFill>
+                    <a:blip r:embed="rId10">
+                      <a:extLst>
+                        <a:ext uri="{28A0092B-C50C-407E-A947-70E740481C1C}">
+                          <a14:useLocalDpi xmlns:a14="http://schemas.microsoft.com/office/drawing/2010/main" val="0"/>
+                        </a:ext>
+                      </a:extLst>
+                    </a:blip>
+                    <a:stretch>
+                      <a:fillRect/>
+                    </a:stretch>
+                  </pic:blipFill>
+                  <pic:spPr>
+                    <a:xfrm>
+                      <a:off x="0" y="0"/>
+                      <a:ext cx="5311140" cy="8229600"/>
+                    </a:xfrm>
+                    <a:prstGeom prst="rect">
+                      <a:avLst/>
+                    </a:prstGeom>
+                  </pic:spPr>
+                </pic:pic>
+              </a:graphicData>
+            </a:graphic>
+          </wp:inline>
+        </w:drawing>
+      </w:r>
+    </w:p>
     <w:sectPr>
-      <w:headerReference w:type="even" r:id="rId10"/>
-      <w:headerReference w:type="default" r:id="rId11"/>
-      <w:footerReference w:type="even" r:id="rId12"/>
-      <w:footerReference w:type="default" r:id="rId13"/>
-      <w:headerReference w:type="first" r:id="rId14"/>
-      <w:footerReference w:type="first" r:id="rId15"/>
+      <w:headerReference w:type="even" r:id="rId11"/>
+      <w:headerReference w:type="default" r:id="rId12"/>
+      <w:footerReference w:type="even" r:id="rId13"/>
+      <w:footerReference w:type="default" r:id="rId14"/>
+      <w:headerReference w:type="first" r:id="rId15"/>
+      <w:footerReference w:type="first" r:id="rId16"/>
       <w:pgSz w:w="12240" w:h="15840"/>
       <w:pgMar w:top="1440" w:right="1440" w:bottom="1440" w:left="1440" w:header="720" w:footer="720" w:gutter="0"/>
       <w:cols w:space="720"/>
@@ -3992,7 +4103,7 @@
 </file>
 
 <file path=customXml/itemProps1.xml><?xml version="1.0" encoding="utf-8"?>
-<ds:datastoreItem xmlns:ds="http://schemas.openxmlformats.org/officeDocument/2006/customXml" ds:itemID="{576D3B48-B4B1-4F72-86D6-EDC3A5327FDD}">
+<ds:datastoreItem xmlns:ds="http://schemas.openxmlformats.org/officeDocument/2006/customXml" ds:itemID="{694D6231-C149-457D-AF4E-2D916788DC70}">
   <ds:schemaRefs>
     <ds:schemaRef ds:uri="http://schemas.openxmlformats.org/officeDocument/2006/bibliography"/>
   </ds:schemaRefs>

</xml_diff>

<commit_message>
Added Use case Diagram and Persona
</commit_message>
<xml_diff>
--- a/m2.docx
+++ b/m2.docx
@@ -43,13 +43,34 @@
           <w:rFonts w:ascii="Nyala" w:hAnsi="Nyala"/>
           <w:sz w:val="30"/>
         </w:rPr>
-        <w:t>Group Memres</w:t>
+        <w:t>Group Memb</w:t>
       </w:r>
       <w:r>
         <w:rPr>
           <w:rFonts w:ascii="Nyala" w:hAnsi="Nyala"/>
           <w:sz w:val="30"/>
         </w:rPr>
+        <w:t>e</w:t>
+      </w:r>
+      <w:r>
+        <w:rPr>
+          <w:rFonts w:ascii="Nyala" w:hAnsi="Nyala"/>
+          <w:sz w:val="30"/>
+        </w:rPr>
+        <w:t>r</w:t>
+      </w:r>
+      <w:r>
+        <w:rPr>
+          <w:rFonts w:ascii="Nyala" w:hAnsi="Nyala"/>
+          <w:sz w:val="30"/>
+        </w:rPr>
+        <w:t>s</w:t>
+      </w:r>
+      <w:r>
+        <w:rPr>
+          <w:rFonts w:ascii="Nyala" w:hAnsi="Nyala"/>
+          <w:sz w:val="30"/>
+        </w:rPr>
         <w:t>:</w:t>
       </w:r>
     </w:p>
@@ -60,28 +81,98 @@
           <w:sz w:val="26"/>
         </w:rPr>
       </w:pPr>
+      <w:proofErr w:type="spellStart"/>
       <w:r>
         <w:rPr>
           <w:rFonts w:ascii="Nyala" w:eastAsia="Times New Roman" w:hAnsi="Nyala" w:cs="Times New Roman"/>
           <w:sz w:val="26"/>
         </w:rPr>
-        <w:t xml:space="preserve">Anjaneyulu Bodepudi (5973775) </w:t>
-      </w:r>
+        <w:t>Anjaneyulu</w:t>
+      </w:r>
+      <w:proofErr w:type="spellEnd"/>
       <w:r>
         <w:rPr>
           <w:rFonts w:ascii="Nyala" w:eastAsia="Times New Roman" w:hAnsi="Nyala" w:cs="Times New Roman"/>
           <w:sz w:val="26"/>
         </w:rPr>
+        <w:t xml:space="preserve"> </w:t>
+      </w:r>
+      <w:proofErr w:type="spellStart"/>
+      <w:r>
+        <w:rPr>
+          <w:rFonts w:ascii="Nyala" w:eastAsia="Times New Roman" w:hAnsi="Nyala" w:cs="Times New Roman"/>
+          <w:sz w:val="26"/>
+        </w:rPr>
+        <w:t>Bodepudi</w:t>
+      </w:r>
+      <w:proofErr w:type="spellEnd"/>
+      <w:r>
+        <w:rPr>
+          <w:rFonts w:ascii="Nyala" w:eastAsia="Times New Roman" w:hAnsi="Nyala" w:cs="Times New Roman"/>
+          <w:sz w:val="26"/>
+        </w:rPr>
+        <w:t xml:space="preserve"> (5973775) </w:t>
+      </w:r>
+      <w:r>
+        <w:rPr>
+          <w:rFonts w:ascii="Nyala" w:eastAsia="Times New Roman" w:hAnsi="Nyala" w:cs="Times New Roman"/>
+          <w:sz w:val="26"/>
+        </w:rPr>
         <w:br/>
-        <w:t xml:space="preserve">Manouchehr Azizi (5232287) </w:t>
-      </w:r>
+      </w:r>
+      <w:proofErr w:type="spellStart"/>
       <w:r>
         <w:rPr>
           <w:rFonts w:ascii="Nyala" w:eastAsia="Times New Roman" w:hAnsi="Nyala" w:cs="Times New Roman"/>
           <w:sz w:val="26"/>
         </w:rPr>
+        <w:t>Manoucheh</w:t>
+      </w:r>
+      <w:r>
+        <w:rPr>
+          <w:rFonts w:ascii="Nyala" w:eastAsia="Times New Roman" w:hAnsi="Nyala" w:cs="Times New Roman"/>
+          <w:sz w:val="26"/>
+        </w:rPr>
+        <w:t>r</w:t>
+      </w:r>
+      <w:proofErr w:type="spellEnd"/>
+      <w:r>
+        <w:rPr>
+          <w:rFonts w:ascii="Nyala" w:eastAsia="Times New Roman" w:hAnsi="Nyala" w:cs="Times New Roman"/>
+          <w:sz w:val="26"/>
+        </w:rPr>
+        <w:t xml:space="preserve"> </w:t>
+      </w:r>
+      <w:proofErr w:type="spellStart"/>
+      <w:r>
+        <w:rPr>
+          <w:rFonts w:ascii="Nyala" w:eastAsia="Times New Roman" w:hAnsi="Nyala" w:cs="Times New Roman"/>
+          <w:sz w:val="26"/>
+        </w:rPr>
+        <w:t>Azizi</w:t>
+      </w:r>
+      <w:proofErr w:type="spellEnd"/>
+      <w:r>
+        <w:rPr>
+          <w:rFonts w:ascii="Nyala" w:eastAsia="Times New Roman" w:hAnsi="Nyala" w:cs="Times New Roman"/>
+          <w:sz w:val="26"/>
+        </w:rPr>
+        <w:t xml:space="preserve"> (5232287) </w:t>
+      </w:r>
+      <w:r>
+        <w:rPr>
+          <w:rFonts w:ascii="Nyala" w:eastAsia="Times New Roman" w:hAnsi="Nyala" w:cs="Times New Roman"/>
+          <w:sz w:val="26"/>
+        </w:rPr>
         <w:br/>
-        <w:t xml:space="preserve">Hermann Sonfock (5986052) </w:t>
+        <w:t>Hermann Sonfa</w:t>
+      </w:r>
+      <w:r>
+        <w:rPr>
+          <w:rFonts w:ascii="Nyala" w:eastAsia="Times New Roman" w:hAnsi="Nyala" w:cs="Times New Roman"/>
+          <w:sz w:val="26"/>
+        </w:rPr>
+        <w:t xml:space="preserve">ck (5986052) </w:t>
       </w:r>
       <w:r>
         <w:rPr>
@@ -97,7 +188,23 @@
           <w:sz w:val="26"/>
         </w:rPr>
         <w:br/>
-        <w:t>Hamid Shahrestani (9729747)</w:t>
+        <w:t xml:space="preserve">Hamid </w:t>
+      </w:r>
+      <w:proofErr w:type="spellStart"/>
+      <w:r>
+        <w:rPr>
+          <w:rFonts w:ascii="Nyala" w:eastAsia="Times New Roman" w:hAnsi="Nyala" w:cs="Times New Roman"/>
+          <w:sz w:val="26"/>
+        </w:rPr>
+        <w:t>Shahrestani</w:t>
+      </w:r>
+      <w:proofErr w:type="spellEnd"/>
+      <w:r>
+        <w:rPr>
+          <w:rFonts w:ascii="Nyala" w:eastAsia="Times New Roman" w:hAnsi="Nyala" w:cs="Times New Roman"/>
+          <w:sz w:val="26"/>
+        </w:rPr>
+        <w:t xml:space="preserve"> (9729747)</w:t>
       </w:r>
     </w:p>
     <w:p>
@@ -162,69 +269,284 @@
         <w:ind w:firstLine="720"/>
         <w:jc w:val="both"/>
         <w:rPr>
+          <w:rFonts w:ascii="Nyala" w:eastAsia="Times New Roman" w:hAnsi="Nyala" w:cs="Times New Roman"/>
+          <w:sz w:val="28"/>
+          <w:szCs w:val="28"/>
+        </w:rPr>
+      </w:pPr>
+      <w:r>
+        <w:rPr>
+          <w:rFonts w:ascii="Nyala" w:eastAsia="Times New Roman" w:hAnsi="Nyala" w:cs="Times New Roman"/>
+          <w:sz w:val="28"/>
+          <w:szCs w:val="28"/>
+        </w:rPr>
+        <w:t xml:space="preserve">In today’s hectic and stressful society it is becoming more and more common for people to have busy schedules and a lot of things to remember every day. Thus, the need for a mean to organize all this information is bigger than ever. BORG Calendar provides the system to achieve that with a highly versatile calendar which appears in every possible view (i.e. day, week, month and year views), equipped with features such as an appointment editor that enables users to add single or repeating appointments with the ability to incorporate any relevant information and enhanced with email and popup reminders, an address book that can store any kind of information (from names and addresses to phone numbers and birthdays), a to do list, memos and checklists as well as a powerful task tracking system which enables users to keep track of more complex tasks that run through various states. So it becomes quite obvious that BORG Calendar is the ideal application for anyone who wants to organize their everyday schedule in a more sufficient way. It is </w:t>
+      </w:r>
+      <w:r>
+        <w:rPr>
+          <w:rFonts w:ascii="Nyala" w:eastAsia="Times New Roman" w:hAnsi="Nyala" w:cs="Times New Roman"/>
+          <w:sz w:val="28"/>
+          <w:szCs w:val="28"/>
+        </w:rPr>
+        <w:t>open</w:t>
+      </w:r>
+      <w:r>
+        <w:rPr>
+          <w:rFonts w:ascii="Nyala" w:eastAsia="Times New Roman" w:hAnsi="Nyala" w:cs="Times New Roman"/>
+          <w:sz w:val="28"/>
+          <w:szCs w:val="28"/>
+        </w:rPr>
+        <w:t xml:space="preserve"> source software that is written in Java</w:t>
+      </w:r>
+      <w:r>
+        <w:rPr>
+          <w:rFonts w:ascii="Nyala" w:eastAsia="Times New Roman" w:hAnsi="Nyala" w:cs="Times New Roman"/>
+          <w:sz w:val="28"/>
+          <w:szCs w:val="28"/>
+        </w:rPr>
+        <w:t>,</w:t>
+      </w:r>
+      <w:r>
+        <w:rPr>
+          <w:rFonts w:ascii="Nyala" w:eastAsia="Times New Roman" w:hAnsi="Nyala" w:cs="Times New Roman"/>
+          <w:sz w:val="28"/>
+          <w:szCs w:val="28"/>
+        </w:rPr>
+        <w:t xml:space="preserve"> so is platform independent as long as JVM is </w:t>
+      </w:r>
+      <w:r>
+        <w:rPr>
+          <w:rFonts w:ascii="Nyala" w:eastAsia="Times New Roman" w:hAnsi="Nyala" w:cs="Times New Roman"/>
+          <w:sz w:val="28"/>
+          <w:szCs w:val="28"/>
+        </w:rPr>
+        <w:t>installed on the client machine.</w:t>
+      </w:r>
+    </w:p>
+    <w:p>
+      <w:pPr>
+        <w:ind w:firstLine="720"/>
+        <w:jc w:val="both"/>
+        <w:rPr>
+          <w:rFonts w:ascii="Nyala" w:eastAsia="Times New Roman" w:hAnsi="Nyala" w:cs="Times New Roman"/>
+          <w:sz w:val="28"/>
+          <w:szCs w:val="28"/>
+        </w:rPr>
+      </w:pPr>
+    </w:p>
+    <w:p>
+      <w:pPr>
+        <w:ind w:firstLine="720"/>
+        <w:jc w:val="both"/>
+        <w:rPr>
+          <w:rFonts w:ascii="Nyala" w:eastAsia="Times New Roman" w:hAnsi="Nyala" w:cs="Times New Roman"/>
+          <w:sz w:val="28"/>
+          <w:szCs w:val="28"/>
+        </w:rPr>
+      </w:pPr>
+    </w:p>
+    <w:p>
+      <w:pPr>
+        <w:ind w:firstLine="720"/>
+        <w:jc w:val="both"/>
+        <w:rPr>
+          <w:rFonts w:ascii="Nyala" w:eastAsia="Times New Roman" w:hAnsi="Nyala" w:cs="Times New Roman"/>
+          <w:sz w:val="28"/>
+          <w:szCs w:val="28"/>
+        </w:rPr>
+      </w:pPr>
+    </w:p>
+    <w:p>
+      <w:pPr>
+        <w:ind w:firstLine="720"/>
+        <w:jc w:val="both"/>
+        <w:rPr>
+          <w:rFonts w:ascii="Nyala" w:eastAsia="Times New Roman" w:hAnsi="Nyala" w:cs="Times New Roman"/>
+          <w:sz w:val="28"/>
+          <w:szCs w:val="28"/>
+        </w:rPr>
+      </w:pPr>
+    </w:p>
+    <w:p>
+      <w:pPr>
+        <w:ind w:firstLine="720"/>
+        <w:jc w:val="both"/>
+        <w:rPr>
+          <w:rFonts w:ascii="Nyala" w:eastAsia="Times New Roman" w:hAnsi="Nyala" w:cs="Times New Roman"/>
+          <w:sz w:val="28"/>
+          <w:szCs w:val="28"/>
+        </w:rPr>
+      </w:pPr>
+    </w:p>
+    <w:p>
+      <w:pPr>
+        <w:rPr>
           <w:rFonts w:ascii="Nyala" w:hAnsi="Nyala"/>
-          <w:sz w:val="28"/>
-          <w:szCs w:val="28"/>
-        </w:rPr>
-      </w:pPr>
-      <w:r>
-        <w:rPr>
-          <w:rFonts w:ascii="Nyala" w:eastAsia="Times New Roman" w:hAnsi="Nyala" w:cs="Times New Roman"/>
-          <w:sz w:val="28"/>
-          <w:szCs w:val="28"/>
-        </w:rPr>
-        <w:t xml:space="preserve">In today’s hectic and stressful society it is becoming more and more common for people to have busy schedules and a lot of things to remember every day. Thus, the need for a mean to organize all this information is bigger than ever. BORG Calendar provides the system to achieve that with a highly versatile calendar which appears in every possible view (i.e. day, week, month and year views), equipped with features such as an appointment editor that enables users to add single or repeating appointments with the ability to incorporate any relevant information and enhanced with email and popup reminders, an address book that can store any kind of information (from names and addresses to phone numbers and birthdays), a to do list, memos and checklists as well as a powerful task tracking system which enables users to keep track of more complex tasks that run through various states. So it becomes quite obvious that BORG Calendar is the ideal application for anyone who wants to organize their everyday schedule in a more sufficient way. It is </w:t>
-      </w:r>
-      <w:r>
-        <w:rPr>
-          <w:rFonts w:ascii="Nyala" w:eastAsia="Times New Roman" w:hAnsi="Nyala" w:cs="Times New Roman"/>
-          <w:sz w:val="28"/>
-          <w:szCs w:val="28"/>
-        </w:rPr>
-        <w:t>open</w:t>
-      </w:r>
-      <w:r>
-        <w:rPr>
-          <w:rFonts w:ascii="Nyala" w:eastAsia="Times New Roman" w:hAnsi="Nyala" w:cs="Times New Roman"/>
-          <w:sz w:val="28"/>
-          <w:szCs w:val="28"/>
-        </w:rPr>
-        <w:t xml:space="preserve"> source software that is written in Java</w:t>
-      </w:r>
-      <w:r>
-        <w:rPr>
-          <w:rFonts w:ascii="Nyala" w:eastAsia="Times New Roman" w:hAnsi="Nyala" w:cs="Times New Roman"/>
-          <w:sz w:val="28"/>
-          <w:szCs w:val="28"/>
-        </w:rPr>
-        <w:t>,</w:t>
-      </w:r>
-      <w:r>
-        <w:rPr>
-          <w:rFonts w:ascii="Nyala" w:eastAsia="Times New Roman" w:hAnsi="Nyala" w:cs="Times New Roman"/>
-          <w:sz w:val="28"/>
-          <w:szCs w:val="28"/>
-        </w:rPr>
-        <w:t xml:space="preserve"> so is platform independent as long as JVM is installed on the client machine.</w:t>
-      </w:r>
-    </w:p>
-    <w:p>
-      <w:pPr>
-        <w:spacing w:after="200" w:line="276" w:lineRule="auto"/>
-        <w:rPr>
-          <w:rFonts w:ascii="Times New Roman" w:eastAsia="Times New Roman" w:hAnsi="Times New Roman" w:cs="Times New Roman"/>
           <w:b/>
-          <w:sz w:val="36"/>
-        </w:rPr>
-      </w:pPr>
-      <w:r>
-        <w:rPr>
-          <w:rFonts w:ascii="Times New Roman" w:eastAsia="Times New Roman" w:hAnsi="Times New Roman" w:cs="Times New Roman"/>
+          <w:bCs/>
+          <w:sz w:val="32"/>
+          <w:szCs w:val="32"/>
+        </w:rPr>
+      </w:pPr>
+      <w:r>
+        <w:rPr>
+          <w:rFonts w:ascii="Nyala" w:eastAsia="Times New Roman" w:hAnsi="Nyala" w:cs="Times New Roman"/>
           <w:b/>
-          <w:sz w:val="36"/>
-        </w:rPr>
-        <w:br w:type="page"/>
-      </w:r>
+          <w:bCs/>
+          <w:sz w:val="32"/>
+          <w:szCs w:val="32"/>
+        </w:rPr>
+        <w:lastRenderedPageBreak/>
+        <w:t>Helpful Persona</w:t>
+      </w:r>
+    </w:p>
+    <w:p>
+      <w:pPr>
+        <w:jc w:val="both"/>
+        <w:rPr>
+          <w:rFonts w:ascii="Nyala" w:eastAsia="Times New Roman" w:hAnsi="Nyala" w:cs="Times New Roman"/>
+          <w:sz w:val="28"/>
+          <w:szCs w:val="28"/>
+        </w:rPr>
+      </w:pPr>
+      <w:r>
+        <w:rPr>
+          <w:rFonts w:ascii="Nyala" w:eastAsia="Times New Roman" w:hAnsi="Nyala" w:cs="Times New Roman"/>
+          <w:sz w:val="28"/>
+          <w:szCs w:val="28"/>
+        </w:rPr>
+        <w:t xml:space="preserve">The primary beneficiaries of the BORG calendar are people with many appointments and tasks to manage. </w:t>
+      </w:r>
+      <w:r>
+        <w:rPr>
+          <w:rFonts w:ascii="Nyala" w:eastAsia="Times New Roman" w:hAnsi="Nyala" w:cs="Times New Roman"/>
+          <w:sz w:val="28"/>
+          <w:szCs w:val="28"/>
+        </w:rPr>
+        <w:t>We have here the case of Edward Smith which is a technology expert for IBM in London. He has appointment</w:t>
+      </w:r>
+      <w:r>
+        <w:rPr>
+          <w:rFonts w:ascii="Nyala" w:eastAsia="Times New Roman" w:hAnsi="Nyala" w:cs="Times New Roman"/>
+          <w:sz w:val="28"/>
+          <w:szCs w:val="28"/>
+        </w:rPr>
+        <w:t>s</w:t>
+      </w:r>
+      <w:r>
+        <w:rPr>
+          <w:rFonts w:ascii="Nyala" w:eastAsia="Times New Roman" w:hAnsi="Nyala" w:cs="Times New Roman"/>
+          <w:sz w:val="28"/>
+          <w:szCs w:val="28"/>
+        </w:rPr>
+        <w:t xml:space="preserve"> everyday with clients to discuss their needs and </w:t>
+      </w:r>
+      <w:r>
+        <w:rPr>
+          <w:rFonts w:ascii="Nyala" w:eastAsia="Times New Roman" w:hAnsi="Nyala" w:cs="Times New Roman"/>
+          <w:sz w:val="28"/>
+          <w:szCs w:val="28"/>
+        </w:rPr>
+        <w:t xml:space="preserve">assess their technology </w:t>
+      </w:r>
+      <w:r>
+        <w:rPr>
+          <w:rFonts w:ascii="Nyala" w:eastAsia="Times New Roman" w:hAnsi="Nyala" w:cs="Times New Roman"/>
+          <w:sz w:val="28"/>
+          <w:szCs w:val="28"/>
+        </w:rPr>
+        <w:t>equipment</w:t>
+      </w:r>
+      <w:r>
+        <w:rPr>
+          <w:rFonts w:ascii="Nyala" w:eastAsia="Times New Roman" w:hAnsi="Nyala" w:cs="Times New Roman"/>
+          <w:sz w:val="28"/>
+          <w:szCs w:val="28"/>
+        </w:rPr>
+        <w:t>.</w:t>
+      </w:r>
+      <w:r>
+        <w:rPr>
+          <w:rFonts w:ascii="Nyala" w:eastAsia="Times New Roman" w:hAnsi="Nyala" w:cs="Times New Roman"/>
+          <w:sz w:val="28"/>
+          <w:szCs w:val="28"/>
+        </w:rPr>
+        <w:t xml:space="preserve"> It is very important that he has access to his calendar everywhere in any platform as he is continuously on the road and he sometimes switch from Windows to Linux.</w:t>
+      </w:r>
+      <w:r>
+        <w:rPr>
+          <w:rFonts w:ascii="Nyala" w:eastAsia="Times New Roman" w:hAnsi="Nyala" w:cs="Times New Roman"/>
+          <w:sz w:val="28"/>
+          <w:szCs w:val="28"/>
+        </w:rPr>
+        <w:t xml:space="preserve"> He creates project for each client and generally after</w:t>
+      </w:r>
+      <w:r>
+        <w:rPr>
+          <w:rFonts w:ascii="Nyala" w:eastAsia="Times New Roman" w:hAnsi="Nyala" w:cs="Times New Roman"/>
+          <w:sz w:val="28"/>
+          <w:szCs w:val="28"/>
+        </w:rPr>
+        <w:t xml:space="preserve"> </w:t>
+      </w:r>
+      <w:r>
+        <w:rPr>
+          <w:rFonts w:ascii="Nyala" w:eastAsia="Times New Roman" w:hAnsi="Nyala" w:cs="Times New Roman"/>
+          <w:sz w:val="28"/>
+          <w:szCs w:val="28"/>
+        </w:rPr>
+        <w:t xml:space="preserve">meeting </w:t>
+      </w:r>
+      <w:r>
+        <w:rPr>
+          <w:rFonts w:ascii="Nyala" w:eastAsia="Times New Roman" w:hAnsi="Nyala" w:cs="Times New Roman"/>
+          <w:sz w:val="28"/>
+          <w:szCs w:val="28"/>
+        </w:rPr>
+        <w:t xml:space="preserve">them </w:t>
+      </w:r>
+      <w:r>
+        <w:rPr>
+          <w:rFonts w:ascii="Nyala" w:eastAsia="Times New Roman" w:hAnsi="Nyala" w:cs="Times New Roman"/>
+          <w:sz w:val="28"/>
+          <w:szCs w:val="28"/>
+        </w:rPr>
+        <w:t xml:space="preserve">he establishes a list of tasks to address the issues. </w:t>
+      </w:r>
+      <w:r>
+        <w:rPr>
+          <w:rFonts w:ascii="Nyala" w:eastAsia="Times New Roman" w:hAnsi="Nyala" w:cs="Times New Roman"/>
+          <w:sz w:val="28"/>
+          <w:szCs w:val="28"/>
+        </w:rPr>
+        <w:t xml:space="preserve">Edward is a typical user of the </w:t>
+      </w:r>
+      <w:r>
+        <w:rPr>
+          <w:rFonts w:ascii="Nyala" w:eastAsia="Times New Roman" w:hAnsi="Nyala" w:cs="Times New Roman"/>
+          <w:sz w:val="28"/>
+          <w:szCs w:val="28"/>
+        </w:rPr>
+        <w:t>BORG Calendar</w:t>
+      </w:r>
+      <w:r>
+        <w:rPr>
+          <w:rFonts w:ascii="Nyala" w:eastAsia="Times New Roman" w:hAnsi="Nyala" w:cs="Times New Roman"/>
+          <w:sz w:val="28"/>
+          <w:szCs w:val="28"/>
+        </w:rPr>
+        <w:t xml:space="preserve"> and his ability to better manage his schedule and project tasks will reflect the level of quality of the software. Their inputs and feedback would help to direct the development for the future releases of the software.</w:t>
+      </w:r>
+    </w:p>
+    <w:p>
+      <w:pPr>
+        <w:rPr>
+          <w:rFonts w:ascii="Nyala" w:eastAsiaTheme="minorEastAsia" w:hAnsi="Nyala" w:cs="LucidaSans"/>
+          <w:color w:val="auto"/>
+          <w:sz w:val="28"/>
+          <w:szCs w:val="28"/>
+        </w:rPr>
+      </w:pPr>
     </w:p>
     <w:p>
       <w:pPr>
@@ -238,7 +560,6 @@
           <w:b/>
           <w:sz w:val="36"/>
         </w:rPr>
-        <w:lastRenderedPageBreak/>
         <w:t>Stakeholders</w:t>
       </w:r>
     </w:p>
@@ -543,6 +864,7 @@
           <w:rFonts w:ascii="Nyala" w:eastAsia="Times New Roman" w:hAnsi="Nyala" w:cs="Tahoma"/>
           <w:sz w:val="36"/>
         </w:rPr>
+        <w:lastRenderedPageBreak/>
         <w:t>ACTORS</w:t>
       </w:r>
     </w:p>
@@ -1677,17 +1999,15 @@
           <w:szCs w:val="44"/>
         </w:rPr>
       </w:pPr>
-    </w:p>
-    <w:p>
-      <w:pPr>
-        <w:spacing w:after="200" w:line="276" w:lineRule="auto"/>
+      <w:r>
         <w:rPr>
           <w:rFonts w:ascii="Nyala" w:eastAsia="Times New Roman" w:hAnsi="Nyala" w:cs="Times New Roman"/>
           <w:b/>
           <w:sz w:val="44"/>
           <w:szCs w:val="44"/>
         </w:rPr>
-      </w:pPr>
+        <w:t>UML Diagram</w:t>
+      </w:r>
     </w:p>
     <w:p>
       <w:pPr>
@@ -1699,17 +2019,15 @@
           <w:szCs w:val="44"/>
         </w:rPr>
       </w:pPr>
-    </w:p>
-    <w:p>
-      <w:pPr>
-        <w:spacing w:after="200" w:line="276" w:lineRule="auto"/>
+      <w:r>
         <w:rPr>
           <w:rFonts w:ascii="Nyala" w:eastAsia="Times New Roman" w:hAnsi="Nyala" w:cs="Times New Roman"/>
           <w:b/>
           <w:sz w:val="44"/>
           <w:szCs w:val="44"/>
         </w:rPr>
-      </w:pPr>
+        <w:t xml:space="preserve">UML Use case Diagram </w:t>
+      </w:r>
     </w:p>
     <w:p>
       <w:pPr>
@@ -1787,31 +2105,147 @@
           <w:szCs w:val="44"/>
         </w:rPr>
       </w:pPr>
-      <w:r>
+    </w:p>
+    <w:p>
+      <w:pPr>
+        <w:spacing w:after="200" w:line="276" w:lineRule="auto"/>
         <w:rPr>
           <w:rFonts w:ascii="Nyala" w:eastAsia="Times New Roman" w:hAnsi="Nyala" w:cs="Times New Roman"/>
           <w:b/>
           <w:sz w:val="44"/>
           <w:szCs w:val="44"/>
         </w:rPr>
+      </w:pPr>
+    </w:p>
+    <w:p>
+      <w:pPr>
+        <w:spacing w:after="200" w:line="276" w:lineRule="auto"/>
+        <w:rPr>
+          <w:rFonts w:ascii="Nyala" w:eastAsia="Times New Roman" w:hAnsi="Nyala" w:cs="Times New Roman"/>
+          <w:b/>
+          <w:sz w:val="44"/>
+          <w:szCs w:val="44"/>
+        </w:rPr>
+      </w:pPr>
+      <w:r>
+        <w:rPr>
+          <w:rFonts w:ascii="Nyala" w:eastAsia="Times New Roman" w:hAnsi="Nyala" w:cs="Times New Roman"/>
+          <w:b/>
+          <w:noProof/>
+          <w:sz w:val="44"/>
+          <w:szCs w:val="44"/>
+        </w:rPr>
         <w:lastRenderedPageBreak/>
-        <w:t>UML Diagram</w:t>
-      </w:r>
-    </w:p>
-    <w:p>
-      <w:pPr>
+        <w:drawing>
+          <wp:inline distT="0" distB="0" distL="0" distR="0">
+            <wp:extent cx="8953500" cy="8448675"/>
+            <wp:effectExtent l="0" t="0" r="0" b="9525"/>
+            <wp:docPr id="3" name="Picture 3"/>
+            <wp:cNvGraphicFramePr>
+              <a:graphicFrameLocks xmlns:a="http://schemas.openxmlformats.org/drawingml/2006/main" noChangeAspect="1"/>
+            </wp:cNvGraphicFramePr>
+            <a:graphic xmlns:a="http://schemas.openxmlformats.org/drawingml/2006/main">
+              <a:graphicData uri="http://schemas.openxmlformats.org/drawingml/2006/picture">
+                <pic:pic xmlns:pic="http://schemas.openxmlformats.org/drawingml/2006/picture">
+                  <pic:nvPicPr>
+                    <pic:cNvPr id="0" name="Picture 1"/>
+                    <pic:cNvPicPr>
+                      <a:picLocks noChangeAspect="1" noChangeArrowheads="1"/>
+                    </pic:cNvPicPr>
+                  </pic:nvPicPr>
+                  <pic:blipFill>
+                    <a:blip r:embed="rId9">
+                      <a:extLst>
+                        <a:ext uri="{28A0092B-C50C-407E-A947-70E740481C1C}">
+                          <a14:useLocalDpi xmlns:a14="http://schemas.microsoft.com/office/drawing/2010/main" val="0"/>
+                        </a:ext>
+                      </a:extLst>
+                    </a:blip>
+                    <a:srcRect/>
+                    <a:stretch>
+                      <a:fillRect/>
+                    </a:stretch>
+                  </pic:blipFill>
+                  <pic:spPr bwMode="auto">
+                    <a:xfrm>
+                      <a:off x="0" y="0"/>
+                      <a:ext cx="8953500" cy="8448675"/>
+                    </a:xfrm>
+                    <a:prstGeom prst="rect">
+                      <a:avLst/>
+                    </a:prstGeom>
+                    <a:noFill/>
+                    <a:ln>
+                      <a:noFill/>
+                    </a:ln>
+                  </pic:spPr>
+                </pic:pic>
+              </a:graphicData>
+            </a:graphic>
+          </wp:inline>
+        </w:drawing>
+      </w:r>
+    </w:p>
+    <w:p>
+      <w:pPr>
+        <w:spacing w:after="200" w:line="276" w:lineRule="auto"/>
+        <w:rPr>
+          <w:rFonts w:ascii="Nyala" w:eastAsia="Times New Roman" w:hAnsi="Nyala" w:cs="Times New Roman"/>
+          <w:sz w:val="44"/>
+          <w:szCs w:val="44"/>
+        </w:rPr>
+      </w:pPr>
+      <w:r>
+        <w:rPr>
+          <w:rFonts w:ascii="Nyala" w:eastAsia="Times New Roman" w:hAnsi="Nyala" w:cs="Times New Roman"/>
+          <w:sz w:val="44"/>
+          <w:szCs w:val="44"/>
+        </w:rPr>
+        <w:lastRenderedPageBreak/>
+        <w:tab/>
+      </w:r>
+    </w:p>
+    <w:p>
+      <w:pPr>
+        <w:spacing w:after="200" w:line="276" w:lineRule="auto"/>
+        <w:rPr>
+          <w:rFonts w:ascii="Nyala" w:eastAsia="Times New Roman" w:hAnsi="Nyala" w:cs="Times New Roman"/>
+          <w:b/>
+          <w:sz w:val="44"/>
+          <w:szCs w:val="44"/>
+        </w:rPr>
+      </w:pPr>
+      <w:r>
+        <w:rPr>
+          <w:rFonts w:ascii="Nyala" w:eastAsia="Times New Roman" w:hAnsi="Nyala" w:cs="Times New Roman"/>
+          <w:b/>
+          <w:sz w:val="44"/>
+          <w:szCs w:val="44"/>
+        </w:rPr>
+        <w:t xml:space="preserve">UML Use Model Diagram </w:t>
+      </w:r>
+    </w:p>
+    <w:p>
+      <w:pPr>
+        <w:tabs>
+          <w:tab w:val="left" w:pos="6555"/>
+        </w:tabs>
+        <w:rPr>
+          <w:rFonts w:ascii="Nyala" w:eastAsia="Times New Roman" w:hAnsi="Nyala" w:cs="Times New Roman"/>
+          <w:sz w:val="44"/>
+          <w:szCs w:val="44"/>
+        </w:rPr>
+      </w:pPr>
+    </w:p>
+    <w:p>
+      <w:r>
         <w:rPr>
           <w:noProof/>
         </w:rPr>
-      </w:pPr>
-      <w:r>
-        <w:rPr>
-          <w:noProof/>
-        </w:rPr>
         <w:drawing>
-          <wp:inline distT="0" distB="0" distL="0" distR="0" wp14:anchorId="03FF7509" wp14:editId="7A398174">
-            <wp:extent cx="5934075" cy="4886325"/>
-            <wp:effectExtent l="19050" t="0" r="9525" b="0"/>
+          <wp:inline distT="0" distB="0" distL="0" distR="0">
+            <wp:extent cx="6709091" cy="5524500"/>
+            <wp:effectExtent l="0" t="0" r="0" b="0"/>
             <wp:docPr id="1" name="Picture 1" descr="P:\Hung\Concordia\SOEN 6471-Winter-2013\uml.png"/>
             <wp:cNvGraphicFramePr>
               <a:graphicFrameLocks xmlns:a="http://schemas.openxmlformats.org/drawingml/2006/main" noChangeAspect="1"/>
@@ -1826,7 +2260,7 @@
                     </pic:cNvPicPr>
                   </pic:nvPicPr>
                   <pic:blipFill>
-                    <a:blip r:embed="rId9" cstate="print"/>
+                    <a:blip r:embed="rId10" cstate="print"/>
                     <a:srcRect/>
                     <a:stretch>
                       <a:fillRect/>
@@ -1835,7 +2269,7 @@
                   <pic:spPr bwMode="auto">
                     <a:xfrm>
                       <a:off x="0" y="0"/>
-                      <a:ext cx="5934075" cy="4886325"/>
+                      <a:ext cx="6716561" cy="5530651"/>
                     </a:xfrm>
                     <a:prstGeom prst="rect">
                       <a:avLst/>
@@ -1855,6 +2289,13 @@
         </w:drawing>
       </w:r>
     </w:p>
+    <w:p/>
+    <w:p/>
+    <w:p/>
+    <w:p>
+      <w:bookmarkStart w:id="1" w:name="_GoBack"/>
+      <w:bookmarkEnd w:id="1"/>
+    </w:p>
     <w:p>
       <w:pPr>
         <w:rPr>
@@ -1875,6 +2316,7 @@
           <w:sz w:val="36"/>
           <w:szCs w:val="36"/>
         </w:rPr>
+        <w:lastRenderedPageBreak/>
         <w:t>Description</w:t>
       </w:r>
     </w:p>
@@ -1915,128 +2357,33 @@
           <w:sz w:val="28"/>
           <w:szCs w:val="28"/>
         </w:rPr>
-        <w:t xml:space="preserve">Most of the relationships in between entities are composition. For example A checklist contains 0-n items. There’s an inheritance relationship between </w:t>
-      </w:r>
-      <w:r>
+        <w:t>Most of the relationships in between entities are composition. For example A checklist contains 0-n items. There’s an inheritance relationship between calendar entity and project and task.</w:t>
+      </w:r>
+    </w:p>
+    <w:p>
+      <w:pPr>
+        <w:jc w:val="both"/>
         <w:rPr>
           <w:rFonts w:ascii="Nyala" w:hAnsi="Nyala"/>
           <w:noProof/>
           <w:sz w:val="28"/>
           <w:szCs w:val="28"/>
         </w:rPr>
-        <w:t>calendar entity and project and task.</w:t>
-      </w:r>
-    </w:p>
-    <w:p>
-      <w:pPr>
-        <w:jc w:val="both"/>
+      </w:pPr>
+      <w:r>
         <w:rPr>
           <w:rFonts w:ascii="Nyala" w:hAnsi="Nyala"/>
           <w:noProof/>
           <w:sz w:val="28"/>
           <w:szCs w:val="28"/>
         </w:rPr>
-      </w:pPr>
-      <w:r>
-        <w:rPr>
-          <w:rFonts w:ascii="Nyala" w:hAnsi="Nyala"/>
-          <w:noProof/>
-          <w:sz w:val="28"/>
-          <w:szCs w:val="28"/>
-        </w:rPr>
-        <w:t xml:space="preserve">Each class contains setters and getters methods and obvious attributes like “first name”, “last name”, “phone”, etc. for address and “start date”, “due date”, etc. for project. The </w:t>
-      </w:r>
-      <w:r>
-        <w:rPr>
-          <w:rFonts w:ascii="Nyala" w:hAnsi="Nyala"/>
-          <w:noProof/>
-          <w:sz w:val="28"/>
-          <w:szCs w:val="28"/>
-        </w:rPr>
-        <w:lastRenderedPageBreak/>
-        <w:t>following figure briefly lists all the concrete classes with some methods and attributes. ( Please zoom in to see the content)</w:t>
-      </w:r>
-      <w:bookmarkStart w:id="1" w:name="_GoBack"/>
-      <w:bookmarkEnd w:id="1"/>
-    </w:p>
-    <w:p>
-      <w:pPr>
-        <w:jc w:val="both"/>
-        <w:rPr>
-          <w:rFonts w:ascii="Nyala" w:hAnsi="Nyala"/>
-          <w:noProof/>
-          <w:sz w:val="28"/>
-          <w:szCs w:val="28"/>
-        </w:rPr>
-      </w:pPr>
-    </w:p>
-    <w:p>
-      <w:pPr>
-        <w:jc w:val="both"/>
-        <w:rPr>
-          <w:rFonts w:ascii="Nyala" w:hAnsi="Nyala"/>
-          <w:sz w:val="28"/>
-          <w:szCs w:val="28"/>
-        </w:rPr>
-      </w:pPr>
-      <w:r>
-        <w:rPr>
-          <w:rFonts w:ascii="Nyala" w:hAnsi="Nyala"/>
-          <w:noProof/>
-          <w:sz w:val="28"/>
-          <w:szCs w:val="28"/>
-        </w:rPr>
-        <w:lastRenderedPageBreak/>
-        <w:drawing>
-          <wp:inline distT="0" distB="0" distL="0" distR="0">
-            <wp:extent cx="5311140" cy="8229600"/>
-            <wp:effectExtent l="0" t="0" r="0" b="0"/>
-            <wp:docPr id="2" name="Picture 2"/>
-            <wp:cNvGraphicFramePr>
-              <a:graphicFrameLocks xmlns:a="http://schemas.openxmlformats.org/drawingml/2006/main" noChangeAspect="1"/>
-            </wp:cNvGraphicFramePr>
-            <a:graphic xmlns:a="http://schemas.openxmlformats.org/drawingml/2006/main">
-              <a:graphicData uri="http://schemas.openxmlformats.org/drawingml/2006/picture">
-                <pic:pic xmlns:pic="http://schemas.openxmlformats.org/drawingml/2006/picture">
-                  <pic:nvPicPr>
-                    <pic:cNvPr id="0" name="af.png"/>
-                    <pic:cNvPicPr/>
-                  </pic:nvPicPr>
-                  <pic:blipFill>
-                    <a:blip r:embed="rId10">
-                      <a:extLst>
-                        <a:ext uri="{28A0092B-C50C-407E-A947-70E740481C1C}">
-                          <a14:useLocalDpi xmlns:a14="http://schemas.microsoft.com/office/drawing/2010/main" val="0"/>
-                        </a:ext>
-                      </a:extLst>
-                    </a:blip>
-                    <a:stretch>
-                      <a:fillRect/>
-                    </a:stretch>
-                  </pic:blipFill>
-                  <pic:spPr>
-                    <a:xfrm>
-                      <a:off x="0" y="0"/>
-                      <a:ext cx="5311140" cy="8229600"/>
-                    </a:xfrm>
-                    <a:prstGeom prst="rect">
-                      <a:avLst/>
-                    </a:prstGeom>
-                  </pic:spPr>
-                </pic:pic>
-              </a:graphicData>
-            </a:graphic>
-          </wp:inline>
-        </w:drawing>
-      </w:r>
-    </w:p>
+        <w:t>Each class contains setters and getters methods and obvious attributes like “first name”, “last name”, “phone”, etc. for address and “start date”, “due date”, etc. for project. The following figure briefly lists all the concrete classes with some methods and attributes. ( Please zoom in to see the content)</w:t>
+      </w:r>
+    </w:p>
+    <w:p/>
     <w:sectPr>
-      <w:headerReference w:type="even" r:id="rId11"/>
-      <w:headerReference w:type="default" r:id="rId12"/>
-      <w:footerReference w:type="even" r:id="rId13"/>
-      <w:footerReference w:type="default" r:id="rId14"/>
-      <w:headerReference w:type="first" r:id="rId15"/>
-      <w:footerReference w:type="first" r:id="rId16"/>
+      <w:headerReference w:type="default" r:id="rId11"/>
+      <w:footerReference w:type="default" r:id="rId12"/>
       <w:pgSz w:w="12240" w:h="15840"/>
       <w:pgMar w:top="1440" w:right="1440" w:bottom="1440" w:left="1440" w:header="720" w:footer="720" w:gutter="0"/>
       <w:cols w:space="720"/>
@@ -2075,26 +2422,9 @@
   <w:p>
     <w:pPr>
       <w:pStyle w:val="Footer"/>
-    </w:pPr>
-  </w:p>
-</w:ftr>
-</file>
-
-<file path=word/footer2.xml><?xml version="1.0" encoding="utf-8"?>
-<w:ftr xmlns:wpc="http://schemas.microsoft.com/office/word/2010/wordprocessingCanvas" xmlns:mc="http://schemas.openxmlformats.org/markup-compatibility/2006" xmlns:o="urn:schemas-microsoft-com:office:office" xmlns:r="http://schemas.openxmlformats.org/officeDocument/2006/relationships" xmlns:m="http://schemas.openxmlformats.org/officeDocument/2006/math" xmlns:v="urn:schemas-microsoft-com:vml" xmlns:wp14="http://schemas.microsoft.com/office/word/2010/wordprocessingDrawing" xmlns:wp="http://schemas.openxmlformats.org/drawingml/2006/wordprocessingDrawing" xmlns:w10="urn:schemas-microsoft-com:office:word" xmlns:w="http://schemas.openxmlformats.org/wordprocessingml/2006/main" xmlns:w14="http://schemas.microsoft.com/office/word/2010/wordml" xmlns:wpg="http://schemas.microsoft.com/office/word/2010/wordprocessingGroup" xmlns:wpi="http://schemas.microsoft.com/office/word/2010/wordprocessingInk" xmlns:wne="http://schemas.microsoft.com/office/word/2006/wordml" xmlns:wps="http://schemas.microsoft.com/office/word/2010/wordprocessingShape" mc:Ignorable="w14 wp14">
-  <w:p>
-    <w:pPr>
-      <w:pStyle w:val="Footer"/>
-    </w:pPr>
-  </w:p>
-</w:ftr>
-</file>
-
-<file path=word/footer3.xml><?xml version="1.0" encoding="utf-8"?>
-<w:ftr xmlns:wpc="http://schemas.microsoft.com/office/word/2010/wordprocessingCanvas" xmlns:mc="http://schemas.openxmlformats.org/markup-compatibility/2006" xmlns:o="urn:schemas-microsoft-com:office:office" xmlns:r="http://schemas.openxmlformats.org/officeDocument/2006/relationships" xmlns:m="http://schemas.openxmlformats.org/officeDocument/2006/math" xmlns:v="urn:schemas-microsoft-com:vml" xmlns:wp14="http://schemas.microsoft.com/office/word/2010/wordprocessingDrawing" xmlns:wp="http://schemas.openxmlformats.org/drawingml/2006/wordprocessingDrawing" xmlns:w10="urn:schemas-microsoft-com:office:word" xmlns:w="http://schemas.openxmlformats.org/wordprocessingml/2006/main" xmlns:w14="http://schemas.microsoft.com/office/word/2010/wordml" xmlns:wpg="http://schemas.microsoft.com/office/word/2010/wordprocessingGroup" xmlns:wpi="http://schemas.microsoft.com/office/word/2010/wordprocessingInk" xmlns:wne="http://schemas.microsoft.com/office/word/2006/wordml" xmlns:wps="http://schemas.microsoft.com/office/word/2010/wordprocessingShape" mc:Ignorable="w14 wp14">
-  <w:p>
-    <w:pPr>
-      <w:pStyle w:val="Footer"/>
+      <w:rPr>
+        <w:lang w:val="fr-CA"/>
+      </w:rPr>
     </w:pPr>
   </w:p>
 </w:ftr>
@@ -2126,16 +2456,6 @@
 </file>
 
 <file path=word/header1.xml><?xml version="1.0" encoding="utf-8"?>
-<w:hdr xmlns:wpc="http://schemas.microsoft.com/office/word/2010/wordprocessingCanvas" xmlns:mc="http://schemas.openxmlformats.org/markup-compatibility/2006" xmlns:o="urn:schemas-microsoft-com:office:office" xmlns:r="http://schemas.openxmlformats.org/officeDocument/2006/relationships" xmlns:m="http://schemas.openxmlformats.org/officeDocument/2006/math" xmlns:v="urn:schemas-microsoft-com:vml" xmlns:wp14="http://schemas.microsoft.com/office/word/2010/wordprocessingDrawing" xmlns:wp="http://schemas.openxmlformats.org/drawingml/2006/wordprocessingDrawing" xmlns:w10="urn:schemas-microsoft-com:office:word" xmlns:w="http://schemas.openxmlformats.org/wordprocessingml/2006/main" xmlns:w14="http://schemas.microsoft.com/office/word/2010/wordml" xmlns:wpg="http://schemas.microsoft.com/office/word/2010/wordprocessingGroup" xmlns:wpi="http://schemas.microsoft.com/office/word/2010/wordprocessingInk" xmlns:wne="http://schemas.microsoft.com/office/word/2006/wordml" xmlns:wps="http://schemas.microsoft.com/office/word/2010/wordprocessingShape" mc:Ignorable="w14 wp14">
-  <w:p>
-    <w:pPr>
-      <w:pStyle w:val="Header"/>
-    </w:pPr>
-  </w:p>
-</w:hdr>
-</file>
-
-<file path=word/header2.xml><?xml version="1.0" encoding="utf-8"?>
 <w:hdr xmlns:wpc="http://schemas.microsoft.com/office/word/2010/wordprocessingCanvas" xmlns:mc="http://schemas.openxmlformats.org/markup-compatibility/2006" xmlns:o="urn:schemas-microsoft-com:office:office" xmlns:r="http://schemas.openxmlformats.org/officeDocument/2006/relationships" xmlns:m="http://schemas.openxmlformats.org/officeDocument/2006/math" xmlns:v="urn:schemas-microsoft-com:vml" xmlns:wp14="http://schemas.microsoft.com/office/word/2010/wordprocessingDrawing" xmlns:wp="http://schemas.openxmlformats.org/drawingml/2006/wordprocessingDrawing" xmlns:w10="urn:schemas-microsoft-com:office:word" xmlns:w="http://schemas.openxmlformats.org/wordprocessingml/2006/main" xmlns:w14="http://schemas.microsoft.com/office/word/2010/wordml" xmlns:wpg="http://schemas.microsoft.com/office/word/2010/wordprocessingGroup" xmlns:wpi="http://schemas.microsoft.com/office/word/2010/wordprocessingInk" xmlns:wne="http://schemas.microsoft.com/office/word/2006/wordml" xmlns:wps="http://schemas.microsoft.com/office/word/2010/wordprocessingShape" mc:Ignorable="w14 wp14">
   <w:p>
     <w:pPr>
@@ -2202,16 +2522,6 @@
 </w:hdr>
 </file>
 
-<file path=word/header3.xml><?xml version="1.0" encoding="utf-8"?>
-<w:hdr xmlns:wpc="http://schemas.microsoft.com/office/word/2010/wordprocessingCanvas" xmlns:mc="http://schemas.openxmlformats.org/markup-compatibility/2006" xmlns:o="urn:schemas-microsoft-com:office:office" xmlns:r="http://schemas.openxmlformats.org/officeDocument/2006/relationships" xmlns:m="http://schemas.openxmlformats.org/officeDocument/2006/math" xmlns:v="urn:schemas-microsoft-com:vml" xmlns:wp14="http://schemas.microsoft.com/office/word/2010/wordprocessingDrawing" xmlns:wp="http://schemas.openxmlformats.org/drawingml/2006/wordprocessingDrawing" xmlns:w10="urn:schemas-microsoft-com:office:word" xmlns:w="http://schemas.openxmlformats.org/wordprocessingml/2006/main" xmlns:w14="http://schemas.microsoft.com/office/word/2010/wordml" xmlns:wpg="http://schemas.microsoft.com/office/word/2010/wordprocessingGroup" xmlns:wpi="http://schemas.microsoft.com/office/word/2010/wordprocessingInk" xmlns:wne="http://schemas.microsoft.com/office/word/2006/wordml" xmlns:wps="http://schemas.microsoft.com/office/word/2010/wordprocessingShape" mc:Ignorable="w14 wp14">
-  <w:p>
-    <w:pPr>
-      <w:pStyle w:val="Header"/>
-    </w:pPr>
-  </w:p>
-</w:hdr>
-</file>
-
 <file path=word/numbering.xml><?xml version="1.0" encoding="utf-8"?>
 <w:numbering xmlns:wpc="http://schemas.microsoft.com/office/word/2010/wordprocessingCanvas" xmlns:mc="http://schemas.openxmlformats.org/markup-compatibility/2006" xmlns:o="urn:schemas-microsoft-com:office:office" xmlns:r="http://schemas.openxmlformats.org/officeDocument/2006/relationships" xmlns:m="http://schemas.openxmlformats.org/officeDocument/2006/math" xmlns:v="urn:schemas-microsoft-com:vml" xmlns:wp14="http://schemas.microsoft.com/office/word/2010/wordprocessingDrawing" xmlns:wp="http://schemas.openxmlformats.org/drawingml/2006/wordprocessingDrawing" xmlns:w10="urn:schemas-microsoft-com:office:word" xmlns:w="http://schemas.openxmlformats.org/wordprocessingml/2006/main" xmlns:w14="http://schemas.microsoft.com/office/word/2010/wordml" xmlns:wpg="http://schemas.microsoft.com/office/word/2010/wordprocessingGroup" xmlns:wpi="http://schemas.microsoft.com/office/word/2010/wordprocessingInk" xmlns:wne="http://schemas.microsoft.com/office/word/2006/wordml" xmlns:wps="http://schemas.microsoft.com/office/word/2010/wordprocessingShape" mc:Ignorable="w14 wp14">
   <w:abstractNum w:abstractNumId="0">
@@ -2971,448 +3281,6 @@
 
 <file path=word/styles.xml><?xml version="1.0" encoding="utf-8"?>
 <w:styles xmlns:mc="http://schemas.openxmlformats.org/markup-compatibility/2006" xmlns:r="http://schemas.openxmlformats.org/officeDocument/2006/relationships" xmlns:w="http://schemas.openxmlformats.org/wordprocessingml/2006/main" xmlns:w14="http://schemas.microsoft.com/office/word/2010/wordml" mc:Ignorable="w14">
-  <w:docDefaults>
-    <w:rPrDefault>
-      <w:rPr>
-        <w:rFonts w:asciiTheme="minorHAnsi" w:eastAsiaTheme="minorEastAsia" w:hAnsiTheme="minorHAnsi" w:cstheme="minorBidi"/>
-        <w:sz w:val="22"/>
-        <w:szCs w:val="22"/>
-        <w:lang w:val="en-US" w:eastAsia="en-US" w:bidi="ar-SA"/>
-      </w:rPr>
-    </w:rPrDefault>
-    <w:pPrDefault>
-      <w:pPr>
-        <w:spacing w:after="200" w:line="276" w:lineRule="auto"/>
-      </w:pPr>
-    </w:pPrDefault>
-  </w:docDefaults>
-  <w:latentStyles w:defLockedState="0" w:defUIPriority="99" w:defSemiHidden="1" w:defUnhideWhenUsed="1" w:defQFormat="0" w:count="267">
-    <w:lsdException w:name="Normal" w:semiHidden="0" w:uiPriority="0" w:unhideWhenUsed="0" w:qFormat="1"/>
-    <w:lsdException w:name="heading 1" w:semiHidden="0" w:uiPriority="9" w:unhideWhenUsed="0" w:qFormat="1"/>
-    <w:lsdException w:name="heading 2" w:uiPriority="9" w:qFormat="1"/>
-    <w:lsdException w:name="heading 3" w:uiPriority="9" w:qFormat="1"/>
-    <w:lsdException w:name="heading 4" w:uiPriority="9" w:qFormat="1"/>
-    <w:lsdException w:name="heading 5" w:uiPriority="9" w:qFormat="1"/>
-    <w:lsdException w:name="heading 6" w:uiPriority="9" w:qFormat="1"/>
-    <w:lsdException w:name="heading 7" w:uiPriority="9" w:qFormat="1"/>
-    <w:lsdException w:name="heading 8" w:uiPriority="9" w:qFormat="1"/>
-    <w:lsdException w:name="heading 9" w:uiPriority="9" w:qFormat="1"/>
-    <w:lsdException w:name="toc 1" w:uiPriority="39"/>
-    <w:lsdException w:name="toc 2" w:uiPriority="39"/>
-    <w:lsdException w:name="toc 3" w:uiPriority="39"/>
-    <w:lsdException w:name="toc 4" w:uiPriority="39"/>
-    <w:lsdException w:name="toc 5" w:uiPriority="39"/>
-    <w:lsdException w:name="toc 6" w:uiPriority="39"/>
-    <w:lsdException w:name="toc 7" w:uiPriority="39"/>
-    <w:lsdException w:name="toc 8" w:uiPriority="39"/>
-    <w:lsdException w:name="toc 9" w:uiPriority="39"/>
-    <w:lsdException w:name="caption" w:uiPriority="35" w:qFormat="1"/>
-    <w:lsdException w:name="Title" w:semiHidden="0" w:uiPriority="10" w:unhideWhenUsed="0" w:qFormat="1"/>
-    <w:lsdException w:name="Default Paragraph Font" w:uiPriority="1"/>
-    <w:lsdException w:name="Subtitle" w:semiHidden="0" w:uiPriority="11" w:unhideWhenUsed="0" w:qFormat="1"/>
-    <w:lsdException w:name="Strong" w:semiHidden="0" w:uiPriority="22" w:unhideWhenUsed="0" w:qFormat="1"/>
-    <w:lsdException w:name="Emphasis" w:semiHidden="0" w:uiPriority="20" w:unhideWhenUsed="0" w:qFormat="1"/>
-    <w:lsdException w:name="Table Grid" w:semiHidden="0" w:uiPriority="59" w:unhideWhenUsed="0"/>
-    <w:lsdException w:name="Placeholder Text" w:unhideWhenUsed="0"/>
-    <w:lsdException w:name="No Spacing" w:semiHidden="0" w:uiPriority="1" w:unhideWhenUsed="0" w:qFormat="1"/>
-    <w:lsdException w:name="Light Shading" w:semiHidden="0" w:uiPriority="60" w:unhideWhenUsed="0"/>
-    <w:lsdException w:name="Light List" w:semiHidden="0" w:uiPriority="61" w:unhideWhenUsed="0"/>
-    <w:lsdException w:name="Light Grid" w:semiHidden="0" w:uiPriority="62" w:unhideWhenUsed="0"/>
-    <w:lsdException w:name="Medium Shading 1" w:semiHidden="0" w:uiPriority="63" w:unhideWhenUsed="0"/>
-    <w:lsdException w:name="Medium Shading 2" w:semiHidden="0" w:uiPriority="64" w:unhideWhenUsed="0"/>
-    <w:lsdException w:name="Medium List 1" w:semiHidden="0" w:uiPriority="65" w:unhideWhenUsed="0"/>
-    <w:lsdException w:name="Medium List 2" w:semiHidden="0" w:uiPriority="66" w:unhideWhenUsed="0"/>
-    <w:lsdException w:name="Medium Grid 1" w:semiHidden="0" w:uiPriority="67" w:unhideWhenUsed="0"/>
-    <w:lsdException w:name="Medium Grid 2" w:semiHidden="0" w:uiPriority="68" w:unhideWhenUsed="0"/>
-    <w:lsdException w:name="Medium Grid 3" w:semiHidden="0" w:uiPriority="69" w:unhideWhenUsed="0"/>
-    <w:lsdException w:name="Dark List" w:semiHidden="0" w:uiPriority="70" w:unhideWhenUsed="0"/>
-    <w:lsdException w:name="Colorful Shading" w:semiHidden="0" w:uiPriority="71" w:unhideWhenUsed="0"/>
-    <w:lsdException w:name="Colorful List" w:semiHidden="0" w:uiPriority="72" w:unhideWhenUsed="0"/>
-    <w:lsdException w:name="Colorful Grid" w:semiHidden="0" w:uiPriority="73" w:unhideWhenUsed="0"/>
-    <w:lsdException w:name="Light Shading Accent 1" w:semiHidden="0" w:uiPriority="60" w:unhideWhenUsed="0"/>
-    <w:lsdException w:name="Light List Accent 1" w:semiHidden="0" w:uiPriority="61" w:unhideWhenUsed="0"/>
-    <w:lsdException w:name="Light Grid Accent 1" w:semiHidden="0" w:uiPriority="62" w:unhideWhenUsed="0"/>
-    <w:lsdException w:name="Medium Shading 1 Accent 1" w:semiHidden="0" w:uiPriority="63" w:unhideWhenUsed="0"/>
-    <w:lsdException w:name="Medium Shading 2 Accent 1" w:semiHidden="0" w:uiPriority="64" w:unhideWhenUsed="0"/>
-    <w:lsdException w:name="Medium List 1 Accent 1" w:semiHidden="0" w:uiPriority="65" w:unhideWhenUsed="0"/>
-    <w:lsdException w:name="Revision" w:unhideWhenUsed="0"/>
-    <w:lsdException w:name="List Paragraph" w:semiHidden="0" w:uiPriority="34" w:unhideWhenUsed="0" w:qFormat="1"/>
-    <w:lsdException w:name="Quote" w:semiHidden="0" w:uiPriority="29" w:unhideWhenUsed="0" w:qFormat="1"/>
-    <w:lsdException w:name="Intense Quote" w:semiHidden="0" w:uiPriority="30" w:unhideWhenUsed="0" w:qFormat="1"/>
-    <w:lsdException w:name="Medium List 2 Accent 1" w:semiHidden="0" w:uiPriority="66" w:unhideWhenUsed="0"/>
-    <w:lsdException w:name="Medium Grid 1 Accent 1" w:semiHidden="0" w:uiPriority="67" w:unhideWhenUsed="0"/>
-    <w:lsdException w:name="Medium Grid 2 Accent 1" w:semiHidden="0" w:uiPriority="68" w:unhideWhenUsed="0"/>
-    <w:lsdException w:name="Medium Grid 3 Accent 1" w:semiHidden="0" w:uiPriority="69" w:unhideWhenUsed="0"/>
-    <w:lsdException w:name="Dark List Accent 1" w:semiHidden="0" w:uiPriority="70" w:unhideWhenUsed="0"/>
-    <w:lsdException w:name="Colorful Shading Accent 1" w:semiHidden="0" w:uiPriority="71" w:unhideWhenUsed="0"/>
-    <w:lsdException w:name="Colorful List Accent 1" w:semiHidden="0" w:uiPriority="72" w:unhideWhenUsed="0"/>
-    <w:lsdException w:name="Colorful Grid Accent 1" w:semiHidden="0" w:uiPriority="73" w:unhideWhenUsed="0"/>
-    <w:lsdException w:name="Light Shading Accent 2" w:semiHidden="0" w:uiPriority="60" w:unhideWhenUsed="0"/>
-    <w:lsdException w:name="Light List Accent 2" w:semiHidden="0" w:uiPriority="61" w:unhideWhenUsed="0"/>
-    <w:lsdException w:name="Light Grid Accent 2" w:semiHidden="0" w:uiPriority="62" w:unhideWhenUsed="0"/>
-    <w:lsdException w:name="Medium Shading 1 Accent 2" w:semiHidden="0" w:uiPriority="63" w:unhideWhenUsed="0"/>
-    <w:lsdException w:name="Medium Shading 2 Accent 2" w:semiHidden="0" w:uiPriority="64" w:unhideWhenUsed="0"/>
-    <w:lsdException w:name="Medium List 1 Accent 2" w:semiHidden="0" w:uiPriority="65" w:unhideWhenUsed="0"/>
-    <w:lsdException w:name="Medium List 2 Accent 2" w:semiHidden="0" w:uiPriority="66" w:unhideWhenUsed="0"/>
-    <w:lsdException w:name="Medium Grid 1 Accent 2" w:semiHidden="0" w:uiPriority="67" w:unhideWhenUsed="0"/>
-    <w:lsdException w:name="Medium Grid 2 Accent 2" w:semiHidden="0" w:uiPriority="68" w:unhideWhenUsed="0"/>
-    <w:lsdException w:name="Medium Grid 3 Accent 2" w:semiHidden="0" w:uiPriority="69" w:unhideWhenUsed="0"/>
-    <w:lsdException w:name="Dark List Accent 2" w:semiHidden="0" w:uiPriority="70" w:unhideWhenUsed="0"/>
-    <w:lsdException w:name="Colorful Shading Accent 2" w:semiHidden="0" w:uiPriority="71" w:unhideWhenUsed="0"/>
-    <w:lsdException w:name="Colorful List Accent 2" w:semiHidden="0" w:uiPriority="72" w:unhideWhenUsed="0"/>
-    <w:lsdException w:name="Colorful Grid Accent 2" w:semiHidden="0" w:uiPriority="73" w:unhideWhenUsed="0"/>
-    <w:lsdException w:name="Light Shading Accent 3" w:semiHidden="0" w:uiPriority="60" w:unhideWhenUsed="0"/>
-    <w:lsdException w:name="Light List Accent 3" w:semiHidden="0" w:uiPriority="61" w:unhideWhenUsed="0"/>
-    <w:lsdException w:name="Light Grid Accent 3" w:semiHidden="0" w:uiPriority="62" w:unhideWhenUsed="0"/>
-    <w:lsdException w:name="Medium Shading 1 Accent 3" w:semiHidden="0" w:uiPriority="63" w:unhideWhenUsed="0"/>
-    <w:lsdException w:name="Medium Shading 2 Accent 3" w:semiHidden="0" w:uiPriority="64" w:unhideWhenUsed="0"/>
-    <w:lsdException w:name="Medium List 1 Accent 3" w:semiHidden="0" w:uiPriority="65" w:unhideWhenUsed="0"/>
-    <w:lsdException w:name="Medium List 2 Accent 3" w:semiHidden="0" w:uiPriority="66" w:unhideWhenUsed="0"/>
-    <w:lsdException w:name="Medium Grid 1 Accent 3" w:semiHidden="0" w:uiPriority="67" w:unhideWhenUsed="0"/>
-    <w:lsdException w:name="Medium Grid 2 Accent 3" w:semiHidden="0" w:uiPriority="68" w:unhideWhenUsed="0"/>
-    <w:lsdException w:name="Medium Grid 3 Accent 3" w:semiHidden="0" w:uiPriority="69" w:unhideWhenUsed="0"/>
-    <w:lsdException w:name="Dark List Accent 3" w:semiHidden="0" w:uiPriority="70" w:unhideWhenUsed="0"/>
-    <w:lsdException w:name="Colorful Shading Accent 3" w:semiHidden="0" w:uiPriority="71" w:unhideWhenUsed="0"/>
-    <w:lsdException w:name="Colorful List Accent 3" w:semiHidden="0" w:uiPriority="72" w:unhideWhenUsed="0"/>
-    <w:lsdException w:name="Colorful Grid Accent 3" w:semiHidden="0" w:uiPriority="73" w:unhideWhenUsed="0"/>
-    <w:lsdException w:name="Light Shading Accent 4" w:semiHidden="0" w:uiPriority="60" w:unhideWhenUsed="0"/>
-    <w:lsdException w:name="Light List Accent 4" w:semiHidden="0" w:uiPriority="61" w:unhideWhenUsed="0"/>
-    <w:lsdException w:name="Light Grid Accent 4" w:semiHidden="0" w:uiPriority="62" w:unhideWhenUsed="0"/>
-    <w:lsdException w:name="Medium Shading 1 Accent 4" w:semiHidden="0" w:uiPriority="63" w:unhideWhenUsed="0"/>
-    <w:lsdException w:name="Medium Shading 2 Accent 4" w:semiHidden="0" w:uiPriority="64" w:unhideWhenUsed="0"/>
-    <w:lsdException w:name="Medium List 1 Accent 4" w:semiHidden="0" w:uiPriority="65" w:unhideWhenUsed="0"/>
-    <w:lsdException w:name="Medium List 2 Accent 4" w:semiHidden="0" w:uiPriority="66" w:unhideWhenUsed="0"/>
-    <w:lsdException w:name="Medium Grid 1 Accent 4" w:semiHidden="0" w:uiPriority="67" w:unhideWhenUsed="0"/>
-    <w:lsdException w:name="Medium Grid 2 Accent 4" w:semiHidden="0" w:uiPriority="68" w:unhideWhenUsed="0"/>
-    <w:lsdException w:name="Medium Grid 3 Accent 4" w:semiHidden="0" w:uiPriority="69" w:unhideWhenUsed="0"/>
-    <w:lsdException w:name="Dark List Accent 4" w:semiHidden="0" w:uiPriority="70" w:unhideWhenUsed="0"/>
-    <w:lsdException w:name="Colorful Shading Accent 4" w:semiHidden="0" w:uiPriority="71" w:unhideWhenUsed="0"/>
-    <w:lsdException w:name="Colorful List Accent 4" w:semiHidden="0" w:uiPriority="72" w:unhideWhenUsed="0"/>
-    <w:lsdException w:name="Colorful Grid Accent 4" w:semiHidden="0" w:uiPriority="73" w:unhideWhenUsed="0"/>
-    <w:lsdException w:name="Light Shading Accent 5" w:semiHidden="0" w:uiPriority="60" w:unhideWhenUsed="0"/>
-    <w:lsdException w:name="Light List Accent 5" w:semiHidden="0" w:uiPriority="61" w:unhideWhenUsed="0"/>
-    <w:lsdException w:name="Light Grid Accent 5" w:semiHidden="0" w:uiPriority="62" w:unhideWhenUsed="0"/>
-    <w:lsdException w:name="Medium Shading 1 Accent 5" w:semiHidden="0" w:uiPriority="63" w:unhideWhenUsed="0"/>
-    <w:lsdException w:name="Medium Shading 2 Accent 5" w:semiHidden="0" w:uiPriority="64" w:unhideWhenUsed="0"/>
-    <w:lsdException w:name="Medium List 1 Accent 5" w:semiHidden="0" w:uiPriority="65" w:unhideWhenUsed="0"/>
-    <w:lsdException w:name="Medium List 2 Accent 5" w:semiHidden="0" w:uiPriority="66" w:unhideWhenUsed="0"/>
-    <w:lsdException w:name="Medium Grid 1 Accent 5" w:semiHidden="0" w:uiPriority="67" w:unhideWhenUsed="0"/>
-    <w:lsdException w:name="Medium Grid 2 Accent 5" w:semiHidden="0" w:uiPriority="68" w:unhideWhenUsed="0"/>
-    <w:lsdException w:name="Medium Grid 3 Accent 5" w:semiHidden="0" w:uiPriority="69" w:unhideWhenUsed="0"/>
-    <w:lsdException w:name="Dark List Accent 5" w:semiHidden="0" w:uiPriority="70" w:unhideWhenUsed="0"/>
-    <w:lsdException w:name="Colorful Shading Accent 5" w:semiHidden="0" w:uiPriority="71" w:unhideWhenUsed="0"/>
-    <w:lsdException w:name="Colorful List Accent 5" w:semiHidden="0" w:uiPriority="72" w:unhideWhenUsed="0"/>
-    <w:lsdException w:name="Colorful Grid Accent 5" w:semiHidden="0" w:uiPriority="73" w:unhideWhenUsed="0"/>
-    <w:lsdException w:name="Light Shading Accent 6" w:semiHidden="0" w:uiPriority="60" w:unhideWhenUsed="0"/>
-    <w:lsdException w:name="Light List Accent 6" w:semiHidden="0" w:uiPriority="61" w:unhideWhenUsed="0"/>
-    <w:lsdException w:name="Light Grid Accent 6" w:semiHidden="0" w:uiPriority="62" w:unhideWhenUsed="0"/>
-    <w:lsdException w:name="Medium Shading 1 Accent 6" w:semiHidden="0" w:uiPriority="63" w:unhideWhenUsed="0"/>
-    <w:lsdException w:name="Medium Shading 2 Accent 6" w:semiHidden="0" w:uiPriority="64" w:unhideWhenUsed="0"/>
-    <w:lsdException w:name="Medium List 1 Accent 6" w:semiHidden="0" w:uiPriority="65" w:unhideWhenUsed="0"/>
-    <w:lsdException w:name="Medium List 2 Accent 6" w:semiHidden="0" w:uiPriority="66" w:unhideWhenUsed="0"/>
-    <w:lsdException w:name="Medium Grid 1 Accent 6" w:semiHidden="0" w:uiPriority="67" w:unhideWhenUsed="0"/>
-    <w:lsdException w:name="Medium Grid 2 Accent 6" w:semiHidden="0" w:uiPriority="68" w:unhideWhenUsed="0"/>
-    <w:lsdException w:name="Medium Grid 3 Accent 6" w:semiHidden="0" w:uiPriority="69" w:unhideWhenUsed="0"/>
-    <w:lsdException w:name="Dark List Accent 6" w:semiHidden="0" w:uiPriority="70" w:unhideWhenUsed="0"/>
-    <w:lsdException w:name="Colorful Shading Accent 6" w:semiHidden="0" w:uiPriority="71" w:unhideWhenUsed="0"/>
-    <w:lsdException w:name="Colorful List Accent 6" w:semiHidden="0" w:uiPriority="72" w:unhideWhenUsed="0"/>
-    <w:lsdException w:name="Colorful Grid Accent 6" w:semiHidden="0" w:uiPriority="73" w:unhideWhenUsed="0"/>
-    <w:lsdException w:name="Subtle Emphasis" w:semiHidden="0" w:uiPriority="19" w:unhideWhenUsed="0" w:qFormat="1"/>
-    <w:lsdException w:name="Intense Emphasis" w:semiHidden="0" w:uiPriority="21" w:unhideWhenUsed="0" w:qFormat="1"/>
-    <w:lsdException w:name="Subtle Reference" w:semiHidden="0" w:uiPriority="31" w:unhideWhenUsed="0" w:qFormat="1"/>
-    <w:lsdException w:name="Intense Reference" w:semiHidden="0" w:uiPriority="32" w:unhideWhenUsed="0" w:qFormat="1"/>
-    <w:lsdException w:name="Book Title" w:semiHidden="0" w:uiPriority="33" w:unhideWhenUsed="0" w:qFormat="1"/>
-    <w:lsdException w:name="Bibliography" w:uiPriority="37"/>
-    <w:lsdException w:name="TOC Heading" w:uiPriority="39" w:qFormat="1"/>
-  </w:latentStyles>
-  <w:style w:type="paragraph" w:default="1" w:styleId="Normal">
-    <w:name w:val="Normal"/>
-    <w:rsid w:val="007F5990"/>
-    <w:pPr>
-      <w:spacing w:after="160" w:line="259" w:lineRule="auto"/>
-    </w:pPr>
-    <w:rPr>
-      <w:rFonts w:ascii="Calibri" w:eastAsia="Calibri" w:hAnsi="Calibri" w:cs="Calibri"/>
-      <w:color w:val="000000"/>
-    </w:rPr>
-  </w:style>
-  <w:style w:type="paragraph" w:styleId="Heading1">
-    <w:name w:val="heading 1"/>
-    <w:basedOn w:val="Normal"/>
-    <w:next w:val="Normal"/>
-    <w:rsid w:val="007F5990"/>
-    <w:pPr>
-      <w:spacing w:before="240" w:after="0"/>
-      <w:outlineLvl w:val="0"/>
-    </w:pPr>
-    <w:rPr>
-      <w:rFonts w:ascii="Calibri Light" w:eastAsia="Calibri Light" w:hAnsi="Calibri Light" w:cs="Calibri Light"/>
-      <w:color w:val="2E74B5"/>
-      <w:sz w:val="32"/>
-    </w:rPr>
-  </w:style>
-  <w:style w:type="paragraph" w:styleId="Heading2">
-    <w:name w:val="heading 2"/>
-    <w:basedOn w:val="Normal"/>
-    <w:next w:val="Normal"/>
-    <w:rsid w:val="007F5990"/>
-    <w:pPr>
-      <w:spacing w:before="360" w:after="80"/>
-      <w:outlineLvl w:val="1"/>
-    </w:pPr>
-    <w:rPr>
-      <w:b/>
-      <w:sz w:val="36"/>
-    </w:rPr>
-  </w:style>
-  <w:style w:type="paragraph" w:styleId="Heading3">
-    <w:name w:val="heading 3"/>
-    <w:basedOn w:val="Normal"/>
-    <w:next w:val="Normal"/>
-    <w:rsid w:val="007F5990"/>
-    <w:pPr>
-      <w:spacing w:before="280" w:after="80"/>
-      <w:outlineLvl w:val="2"/>
-    </w:pPr>
-    <w:rPr>
-      <w:b/>
-      <w:sz w:val="28"/>
-    </w:rPr>
-  </w:style>
-  <w:style w:type="paragraph" w:styleId="Heading4">
-    <w:name w:val="heading 4"/>
-    <w:basedOn w:val="Normal"/>
-    <w:next w:val="Normal"/>
-    <w:rsid w:val="007F5990"/>
-    <w:pPr>
-      <w:spacing w:before="240" w:after="40"/>
-      <w:outlineLvl w:val="3"/>
-    </w:pPr>
-    <w:rPr>
-      <w:b/>
-      <w:sz w:val="24"/>
-    </w:rPr>
-  </w:style>
-  <w:style w:type="paragraph" w:styleId="Heading5">
-    <w:name w:val="heading 5"/>
-    <w:basedOn w:val="Normal"/>
-    <w:next w:val="Normal"/>
-    <w:rsid w:val="007F5990"/>
-    <w:pPr>
-      <w:spacing w:before="220" w:after="40"/>
-      <w:outlineLvl w:val="4"/>
-    </w:pPr>
-    <w:rPr>
-      <w:b/>
-    </w:rPr>
-  </w:style>
-  <w:style w:type="paragraph" w:styleId="Heading6">
-    <w:name w:val="heading 6"/>
-    <w:basedOn w:val="Normal"/>
-    <w:next w:val="Normal"/>
-    <w:rsid w:val="007F5990"/>
-    <w:pPr>
-      <w:spacing w:before="200" w:after="40"/>
-      <w:outlineLvl w:val="5"/>
-    </w:pPr>
-    <w:rPr>
-      <w:b/>
-      <w:sz w:val="20"/>
-    </w:rPr>
-  </w:style>
-  <w:style w:type="character" w:default="1" w:styleId="DefaultParagraphFont">
-    <w:name w:val="Default Paragraph Font"/>
-    <w:uiPriority w:val="1"/>
-    <w:semiHidden/>
-    <w:unhideWhenUsed/>
-  </w:style>
-  <w:style w:type="table" w:default="1" w:styleId="TableNormal">
-    <w:name w:val="Normal Table"/>
-    <w:uiPriority w:val="99"/>
-    <w:semiHidden/>
-    <w:unhideWhenUsed/>
-    <w:tblPr>
-      <w:tblInd w:w="0" w:type="dxa"/>
-      <w:tblCellMar>
-        <w:top w:w="0" w:type="dxa"/>
-        <w:left w:w="108" w:type="dxa"/>
-        <w:bottom w:w="0" w:type="dxa"/>
-        <w:right w:w="108" w:type="dxa"/>
-      </w:tblCellMar>
-    </w:tblPr>
-  </w:style>
-  <w:style w:type="numbering" w:default="1" w:styleId="NoList">
-    <w:name w:val="No List"/>
-    <w:uiPriority w:val="99"/>
-    <w:semiHidden/>
-    <w:unhideWhenUsed/>
-  </w:style>
-  <w:style w:type="paragraph" w:styleId="Title">
-    <w:name w:val="Title"/>
-    <w:basedOn w:val="Normal"/>
-    <w:next w:val="Normal"/>
-    <w:rsid w:val="007F5990"/>
-    <w:pPr>
-      <w:spacing w:before="480" w:after="120"/>
-    </w:pPr>
-    <w:rPr>
-      <w:b/>
-      <w:sz w:val="72"/>
-    </w:rPr>
-  </w:style>
-  <w:style w:type="paragraph" w:styleId="Subtitle">
-    <w:name w:val="Subtitle"/>
-    <w:basedOn w:val="Normal"/>
-    <w:next w:val="Normal"/>
-    <w:rsid w:val="007F5990"/>
-    <w:pPr>
-      <w:spacing w:before="360" w:after="80"/>
-    </w:pPr>
-    <w:rPr>
-      <w:rFonts w:ascii="Georgia" w:eastAsia="Georgia" w:hAnsi="Georgia" w:cs="Georgia"/>
-      <w:i/>
-      <w:color w:val="666666"/>
-      <w:sz w:val="48"/>
-    </w:rPr>
-  </w:style>
-  <w:style w:type="paragraph" w:styleId="ListParagraph">
-    <w:name w:val="List Paragraph"/>
-    <w:basedOn w:val="Normal"/>
-    <w:uiPriority w:val="34"/>
-    <w:qFormat/>
-    <w:rsid w:val="00CA0083"/>
-    <w:pPr>
-      <w:ind w:left="720"/>
-      <w:contextualSpacing/>
-    </w:pPr>
-  </w:style>
-  <w:style w:type="paragraph" w:styleId="Header">
-    <w:name w:val="header"/>
-    <w:basedOn w:val="Normal"/>
-    <w:link w:val="HeaderChar"/>
-    <w:uiPriority w:val="99"/>
-    <w:unhideWhenUsed/>
-    <w:rsid w:val="006941EB"/>
-    <w:pPr>
-      <w:tabs>
-        <w:tab w:val="center" w:pos="4680"/>
-        <w:tab w:val="right" w:pos="9360"/>
-      </w:tabs>
-      <w:spacing w:after="0" w:line="240" w:lineRule="auto"/>
-    </w:pPr>
-  </w:style>
-  <w:style w:type="character" w:customStyle="1" w:styleId="HeaderChar">
-    <w:name w:val="Header Char"/>
-    <w:basedOn w:val="DefaultParagraphFont"/>
-    <w:link w:val="Header"/>
-    <w:uiPriority w:val="99"/>
-    <w:rsid w:val="006941EB"/>
-    <w:rPr>
-      <w:rFonts w:ascii="Calibri" w:eastAsia="Calibri" w:hAnsi="Calibri" w:cs="Calibri"/>
-      <w:color w:val="000000"/>
-    </w:rPr>
-  </w:style>
-  <w:style w:type="paragraph" w:styleId="Footer">
-    <w:name w:val="footer"/>
-    <w:basedOn w:val="Normal"/>
-    <w:link w:val="FooterChar"/>
-    <w:uiPriority w:val="99"/>
-    <w:unhideWhenUsed/>
-    <w:rsid w:val="006941EB"/>
-    <w:pPr>
-      <w:tabs>
-        <w:tab w:val="center" w:pos="4680"/>
-        <w:tab w:val="right" w:pos="9360"/>
-      </w:tabs>
-      <w:spacing w:after="0" w:line="240" w:lineRule="auto"/>
-    </w:pPr>
-  </w:style>
-  <w:style w:type="character" w:customStyle="1" w:styleId="FooterChar">
-    <w:name w:val="Footer Char"/>
-    <w:basedOn w:val="DefaultParagraphFont"/>
-    <w:link w:val="Footer"/>
-    <w:uiPriority w:val="99"/>
-    <w:rsid w:val="006941EB"/>
-    <w:rPr>
-      <w:rFonts w:ascii="Calibri" w:eastAsia="Calibri" w:hAnsi="Calibri" w:cs="Calibri"/>
-      <w:color w:val="000000"/>
-    </w:rPr>
-  </w:style>
-  <w:style w:type="table" w:styleId="TableGrid">
-    <w:name w:val="Table Grid"/>
-    <w:basedOn w:val="TableNormal"/>
-    <w:uiPriority w:val="59"/>
-    <w:rsid w:val="006941EB"/>
-    <w:pPr>
-      <w:spacing w:after="0" w:line="240" w:lineRule="auto"/>
-    </w:pPr>
-    <w:tblPr>
-      <w:tblInd w:w="0" w:type="dxa"/>
-      <w:tblBorders>
-        <w:top w:val="single" w:sz="4" w:space="0" w:color="auto"/>
-        <w:left w:val="single" w:sz="4" w:space="0" w:color="auto"/>
-        <w:bottom w:val="single" w:sz="4" w:space="0" w:color="auto"/>
-        <w:right w:val="single" w:sz="4" w:space="0" w:color="auto"/>
-        <w:insideH w:val="single" w:sz="4" w:space="0" w:color="auto"/>
-        <w:insideV w:val="single" w:sz="4" w:space="0" w:color="auto"/>
-      </w:tblBorders>
-      <w:tblCellMar>
-        <w:top w:w="0" w:type="dxa"/>
-        <w:left w:w="108" w:type="dxa"/>
-        <w:bottom w:w="0" w:type="dxa"/>
-        <w:right w:w="108" w:type="dxa"/>
-      </w:tblCellMar>
-    </w:tblPr>
-  </w:style>
-  <w:style w:type="paragraph" w:styleId="NormalWeb">
-    <w:name w:val="Normal (Web)"/>
-    <w:basedOn w:val="Normal"/>
-    <w:uiPriority w:val="99"/>
-    <w:semiHidden/>
-    <w:unhideWhenUsed/>
-    <w:rsid w:val="00AD0B34"/>
-    <w:rPr>
-      <w:rFonts w:ascii="Times New Roman" w:hAnsi="Times New Roman" w:cs="Times New Roman"/>
-      <w:sz w:val="24"/>
-      <w:szCs w:val="24"/>
-    </w:rPr>
-  </w:style>
-  <w:style w:type="paragraph" w:styleId="BalloonText">
-    <w:name w:val="Balloon Text"/>
-    <w:basedOn w:val="Normal"/>
-    <w:link w:val="BalloonTextChar"/>
-    <w:uiPriority w:val="99"/>
-    <w:semiHidden/>
-    <w:unhideWhenUsed/>
-    <w:rsid w:val="00973CF1"/>
-    <w:pPr>
-      <w:spacing w:after="0" w:line="240" w:lineRule="auto"/>
-    </w:pPr>
-    <w:rPr>
-      <w:rFonts w:ascii="Tahoma" w:hAnsi="Tahoma" w:cs="Tahoma"/>
-      <w:sz w:val="16"/>
-      <w:szCs w:val="16"/>
-    </w:rPr>
-  </w:style>
-  <w:style w:type="character" w:customStyle="1" w:styleId="BalloonTextChar">
-    <w:name w:val="Balloon Text Char"/>
-    <w:basedOn w:val="DefaultParagraphFont"/>
-    <w:link w:val="BalloonText"/>
-    <w:uiPriority w:val="99"/>
-    <w:semiHidden/>
-    <w:rsid w:val="00973CF1"/>
-    <w:rPr>
-      <w:rFonts w:ascii="Tahoma" w:eastAsia="Calibri" w:hAnsi="Tahoma" w:cs="Tahoma"/>
-      <w:color w:val="000000"/>
-      <w:sz w:val="16"/>
-      <w:szCs w:val="16"/>
-    </w:rPr>
-  </w:style>
-</w:styles>
-</file>
-
-<file path=word/stylesWithEffects.xml><?xml version="1.0" encoding="utf-8"?>
-<w:styles xmlns:wpc="http://schemas.microsoft.com/office/word/2010/wordprocessingCanvas" xmlns:mc="http://schemas.openxmlformats.org/markup-compatibility/2006" xmlns:o="urn:schemas-microsoft-com:office:office" xmlns:r="http://schemas.openxmlformats.org/officeDocument/2006/relationships" xmlns:m="http://schemas.openxmlformats.org/officeDocument/2006/math" xmlns:v="urn:schemas-microsoft-com:vml" xmlns:wp14="http://schemas.microsoft.com/office/word/2010/wordprocessingDrawing" xmlns:wp="http://schemas.openxmlformats.org/drawingml/2006/wordprocessingDrawing" xmlns:w10="urn:schemas-microsoft-com:office:word" xmlns:w="http://schemas.openxmlformats.org/wordprocessingml/2006/main" xmlns:w14="http://schemas.microsoft.com/office/word/2010/wordml" xmlns:wpg="http://schemas.microsoft.com/office/word/2010/wordprocessingGroup" xmlns:wpi="http://schemas.microsoft.com/office/word/2010/wordprocessingInk" xmlns:wne="http://schemas.microsoft.com/office/word/2006/wordml" xmlns:wps="http://schemas.microsoft.com/office/word/2010/wordprocessingShape" mc:Ignorable="w14 wp14">
   <w:docDefaults>
     <w:rPrDefault>
       <w:rPr>
@@ -3810,6 +3678,470 @@
       <w:szCs w:val="24"/>
     </w:rPr>
   </w:style>
+  <w:style w:type="paragraph" w:styleId="BalloonText">
+    <w:name w:val="Balloon Text"/>
+    <w:basedOn w:val="Normal"/>
+    <w:link w:val="BalloonTextChar"/>
+    <w:uiPriority w:val="99"/>
+    <w:semiHidden/>
+    <w:unhideWhenUsed/>
+    <w:rsid w:val="00973CF1"/>
+    <w:pPr>
+      <w:spacing w:after="0" w:line="240" w:lineRule="auto"/>
+    </w:pPr>
+    <w:rPr>
+      <w:rFonts w:ascii="Tahoma" w:hAnsi="Tahoma" w:cs="Tahoma"/>
+      <w:sz w:val="16"/>
+      <w:szCs w:val="16"/>
+    </w:rPr>
+  </w:style>
+  <w:style w:type="character" w:customStyle="1" w:styleId="BalloonTextChar">
+    <w:name w:val="Balloon Text Char"/>
+    <w:basedOn w:val="DefaultParagraphFont"/>
+    <w:link w:val="BalloonText"/>
+    <w:uiPriority w:val="99"/>
+    <w:semiHidden/>
+    <w:rsid w:val="00973CF1"/>
+    <w:rPr>
+      <w:rFonts w:ascii="Tahoma" w:eastAsia="Calibri" w:hAnsi="Tahoma" w:cs="Tahoma"/>
+      <w:color w:val="000000"/>
+      <w:sz w:val="16"/>
+      <w:szCs w:val="16"/>
+    </w:rPr>
+  </w:style>
+</w:styles>
+</file>
+
+<file path=word/stylesWithEffects.xml><?xml version="1.0" encoding="utf-8"?>
+<w:styles xmlns:wpc="http://schemas.microsoft.com/office/word/2010/wordprocessingCanvas" xmlns:mc="http://schemas.openxmlformats.org/markup-compatibility/2006" xmlns:o="urn:schemas-microsoft-com:office:office" xmlns:r="http://schemas.openxmlformats.org/officeDocument/2006/relationships" xmlns:m="http://schemas.openxmlformats.org/officeDocument/2006/math" xmlns:v="urn:schemas-microsoft-com:vml" xmlns:wp14="http://schemas.microsoft.com/office/word/2010/wordprocessingDrawing" xmlns:wp="http://schemas.openxmlformats.org/drawingml/2006/wordprocessingDrawing" xmlns:w10="urn:schemas-microsoft-com:office:word" xmlns:w="http://schemas.openxmlformats.org/wordprocessingml/2006/main" xmlns:w14="http://schemas.microsoft.com/office/word/2010/wordml" xmlns:wpg="http://schemas.microsoft.com/office/word/2010/wordprocessingGroup" xmlns:wpi="http://schemas.microsoft.com/office/word/2010/wordprocessingInk" xmlns:wne="http://schemas.microsoft.com/office/word/2006/wordml" xmlns:wps="http://schemas.microsoft.com/office/word/2010/wordprocessingShape" mc:Ignorable="w14 wp14">
+  <w:docDefaults>
+    <w:rPrDefault>
+      <w:rPr>
+        <w:rFonts w:asciiTheme="minorHAnsi" w:eastAsiaTheme="minorEastAsia" w:hAnsiTheme="minorHAnsi" w:cstheme="minorBidi"/>
+        <w:sz w:val="22"/>
+        <w:szCs w:val="22"/>
+        <w:lang w:val="en-US" w:eastAsia="en-US" w:bidi="ar-SA"/>
+      </w:rPr>
+    </w:rPrDefault>
+    <w:pPrDefault>
+      <w:pPr>
+        <w:spacing w:after="200" w:line="276" w:lineRule="auto"/>
+      </w:pPr>
+    </w:pPrDefault>
+  </w:docDefaults>
+  <w:latentStyles w:defLockedState="0" w:defUIPriority="99" w:defSemiHidden="1" w:defUnhideWhenUsed="1" w:defQFormat="0" w:count="267">
+    <w:lsdException w:name="Normal" w:semiHidden="0" w:uiPriority="0" w:unhideWhenUsed="0" w:qFormat="1"/>
+    <w:lsdException w:name="heading 1" w:semiHidden="0" w:uiPriority="9" w:unhideWhenUsed="0" w:qFormat="1"/>
+    <w:lsdException w:name="heading 2" w:uiPriority="9" w:qFormat="1"/>
+    <w:lsdException w:name="heading 3" w:uiPriority="9" w:qFormat="1"/>
+    <w:lsdException w:name="heading 4" w:uiPriority="9" w:qFormat="1"/>
+    <w:lsdException w:name="heading 5" w:uiPriority="9" w:qFormat="1"/>
+    <w:lsdException w:name="heading 6" w:uiPriority="9" w:qFormat="1"/>
+    <w:lsdException w:name="heading 7" w:uiPriority="9" w:qFormat="1"/>
+    <w:lsdException w:name="heading 8" w:uiPriority="9" w:qFormat="1"/>
+    <w:lsdException w:name="heading 9" w:uiPriority="9" w:qFormat="1"/>
+    <w:lsdException w:name="toc 1" w:uiPriority="39"/>
+    <w:lsdException w:name="toc 2" w:uiPriority="39"/>
+    <w:lsdException w:name="toc 3" w:uiPriority="39"/>
+    <w:lsdException w:name="toc 4" w:uiPriority="39"/>
+    <w:lsdException w:name="toc 5" w:uiPriority="39"/>
+    <w:lsdException w:name="toc 6" w:uiPriority="39"/>
+    <w:lsdException w:name="toc 7" w:uiPriority="39"/>
+    <w:lsdException w:name="toc 8" w:uiPriority="39"/>
+    <w:lsdException w:name="toc 9" w:uiPriority="39"/>
+    <w:lsdException w:name="caption" w:uiPriority="35" w:qFormat="1"/>
+    <w:lsdException w:name="Title" w:semiHidden="0" w:uiPriority="10" w:unhideWhenUsed="0" w:qFormat="1"/>
+    <w:lsdException w:name="Default Paragraph Font" w:uiPriority="1"/>
+    <w:lsdException w:name="Subtitle" w:semiHidden="0" w:uiPriority="11" w:unhideWhenUsed="0" w:qFormat="1"/>
+    <w:lsdException w:name="Strong" w:semiHidden="0" w:uiPriority="22" w:unhideWhenUsed="0" w:qFormat="1"/>
+    <w:lsdException w:name="Emphasis" w:semiHidden="0" w:uiPriority="20" w:unhideWhenUsed="0" w:qFormat="1"/>
+    <w:lsdException w:name="Table Grid" w:semiHidden="0" w:uiPriority="59" w:unhideWhenUsed="0"/>
+    <w:lsdException w:name="Placeholder Text" w:unhideWhenUsed="0"/>
+    <w:lsdException w:name="No Spacing" w:semiHidden="0" w:uiPriority="1" w:unhideWhenUsed="0" w:qFormat="1"/>
+    <w:lsdException w:name="Light Shading" w:semiHidden="0" w:uiPriority="60" w:unhideWhenUsed="0"/>
+    <w:lsdException w:name="Light List" w:semiHidden="0" w:uiPriority="61" w:unhideWhenUsed="0"/>
+    <w:lsdException w:name="Light Grid" w:semiHidden="0" w:uiPriority="62" w:unhideWhenUsed="0"/>
+    <w:lsdException w:name="Medium Shading 1" w:semiHidden="0" w:uiPriority="63" w:unhideWhenUsed="0"/>
+    <w:lsdException w:name="Medium Shading 2" w:semiHidden="0" w:uiPriority="64" w:unhideWhenUsed="0"/>
+    <w:lsdException w:name="Medium List 1" w:semiHidden="0" w:uiPriority="65" w:unhideWhenUsed="0"/>
+    <w:lsdException w:name="Medium List 2" w:semiHidden="0" w:uiPriority="66" w:unhideWhenUsed="0"/>
+    <w:lsdException w:name="Medium Grid 1" w:semiHidden="0" w:uiPriority="67" w:unhideWhenUsed="0"/>
+    <w:lsdException w:name="Medium Grid 2" w:semiHidden="0" w:uiPriority="68" w:unhideWhenUsed="0"/>
+    <w:lsdException w:name="Medium Grid 3" w:semiHidden="0" w:uiPriority="69" w:unhideWhenUsed="0"/>
+    <w:lsdException w:name="Dark List" w:semiHidden="0" w:uiPriority="70" w:unhideWhenUsed="0"/>
+    <w:lsdException w:name="Colorful Shading" w:semiHidden="0" w:uiPriority="71" w:unhideWhenUsed="0"/>
+    <w:lsdException w:name="Colorful List" w:semiHidden="0" w:uiPriority="72" w:unhideWhenUsed="0"/>
+    <w:lsdException w:name="Colorful Grid" w:semiHidden="0" w:uiPriority="73" w:unhideWhenUsed="0"/>
+    <w:lsdException w:name="Light Shading Accent 1" w:semiHidden="0" w:uiPriority="60" w:unhideWhenUsed="0"/>
+    <w:lsdException w:name="Light List Accent 1" w:semiHidden="0" w:uiPriority="61" w:unhideWhenUsed="0"/>
+    <w:lsdException w:name="Light Grid Accent 1" w:semiHidden="0" w:uiPriority="62" w:unhideWhenUsed="0"/>
+    <w:lsdException w:name="Medium Shading 1 Accent 1" w:semiHidden="0" w:uiPriority="63" w:unhideWhenUsed="0"/>
+    <w:lsdException w:name="Medium Shading 2 Accent 1" w:semiHidden="0" w:uiPriority="64" w:unhideWhenUsed="0"/>
+    <w:lsdException w:name="Medium List 1 Accent 1" w:semiHidden="0" w:uiPriority="65" w:unhideWhenUsed="0"/>
+    <w:lsdException w:name="Revision" w:unhideWhenUsed="0"/>
+    <w:lsdException w:name="List Paragraph" w:semiHidden="0" w:uiPriority="34" w:unhideWhenUsed="0" w:qFormat="1"/>
+    <w:lsdException w:name="Quote" w:semiHidden="0" w:uiPriority="29" w:unhideWhenUsed="0" w:qFormat="1"/>
+    <w:lsdException w:name="Intense Quote" w:semiHidden="0" w:uiPriority="30" w:unhideWhenUsed="0" w:qFormat="1"/>
+    <w:lsdException w:name="Medium List 2 Accent 1" w:semiHidden="0" w:uiPriority="66" w:unhideWhenUsed="0"/>
+    <w:lsdException w:name="Medium Grid 1 Accent 1" w:semiHidden="0" w:uiPriority="67" w:unhideWhenUsed="0"/>
+    <w:lsdException w:name="Medium Grid 2 Accent 1" w:semiHidden="0" w:uiPriority="68" w:unhideWhenUsed="0"/>
+    <w:lsdException w:name="Medium Grid 3 Accent 1" w:semiHidden="0" w:uiPriority="69" w:unhideWhenUsed="0"/>
+    <w:lsdException w:name="Dark List Accent 1" w:semiHidden="0" w:uiPriority="70" w:unhideWhenUsed="0"/>
+    <w:lsdException w:name="Colorful Shading Accent 1" w:semiHidden="0" w:uiPriority="71" w:unhideWhenUsed="0"/>
+    <w:lsdException w:name="Colorful List Accent 1" w:semiHidden="0" w:uiPriority="72" w:unhideWhenUsed="0"/>
+    <w:lsdException w:name="Colorful Grid Accent 1" w:semiHidden="0" w:uiPriority="73" w:unhideWhenUsed="0"/>
+    <w:lsdException w:name="Light Shading Accent 2" w:semiHidden="0" w:uiPriority="60" w:unhideWhenUsed="0"/>
+    <w:lsdException w:name="Light List Accent 2" w:semiHidden="0" w:uiPriority="61" w:unhideWhenUsed="0"/>
+    <w:lsdException w:name="Light Grid Accent 2" w:semiHidden="0" w:uiPriority="62" w:unhideWhenUsed="0"/>
+    <w:lsdException w:name="Medium Shading 1 Accent 2" w:semiHidden="0" w:uiPriority="63" w:unhideWhenUsed="0"/>
+    <w:lsdException w:name="Medium Shading 2 Accent 2" w:semiHidden="0" w:uiPriority="64" w:unhideWhenUsed="0"/>
+    <w:lsdException w:name="Medium List 1 Accent 2" w:semiHidden="0" w:uiPriority="65" w:unhideWhenUsed="0"/>
+    <w:lsdException w:name="Medium List 2 Accent 2" w:semiHidden="0" w:uiPriority="66" w:unhideWhenUsed="0"/>
+    <w:lsdException w:name="Medium Grid 1 Accent 2" w:semiHidden="0" w:uiPriority="67" w:unhideWhenUsed="0"/>
+    <w:lsdException w:name="Medium Grid 2 Accent 2" w:semiHidden="0" w:uiPriority="68" w:unhideWhenUsed="0"/>
+    <w:lsdException w:name="Medium Grid 3 Accent 2" w:semiHidden="0" w:uiPriority="69" w:unhideWhenUsed="0"/>
+    <w:lsdException w:name="Dark List Accent 2" w:semiHidden="0" w:uiPriority="70" w:unhideWhenUsed="0"/>
+    <w:lsdException w:name="Colorful Shading Accent 2" w:semiHidden="0" w:uiPriority="71" w:unhideWhenUsed="0"/>
+    <w:lsdException w:name="Colorful List Accent 2" w:semiHidden="0" w:uiPriority="72" w:unhideWhenUsed="0"/>
+    <w:lsdException w:name="Colorful Grid Accent 2" w:semiHidden="0" w:uiPriority="73" w:unhideWhenUsed="0"/>
+    <w:lsdException w:name="Light Shading Accent 3" w:semiHidden="0" w:uiPriority="60" w:unhideWhenUsed="0"/>
+    <w:lsdException w:name="Light List Accent 3" w:semiHidden="0" w:uiPriority="61" w:unhideWhenUsed="0"/>
+    <w:lsdException w:name="Light Grid Accent 3" w:semiHidden="0" w:uiPriority="62" w:unhideWhenUsed="0"/>
+    <w:lsdException w:name="Medium Shading 1 Accent 3" w:semiHidden="0" w:uiPriority="63" w:unhideWhenUsed="0"/>
+    <w:lsdException w:name="Medium Shading 2 Accent 3" w:semiHidden="0" w:uiPriority="64" w:unhideWhenUsed="0"/>
+    <w:lsdException w:name="Medium List 1 Accent 3" w:semiHidden="0" w:uiPriority="65" w:unhideWhenUsed="0"/>
+    <w:lsdException w:name="Medium List 2 Accent 3" w:semiHidden="0" w:uiPriority="66" w:unhideWhenUsed="0"/>
+    <w:lsdException w:name="Medium Grid 1 Accent 3" w:semiHidden="0" w:uiPriority="67" w:unhideWhenUsed="0"/>
+    <w:lsdException w:name="Medium Grid 2 Accent 3" w:semiHidden="0" w:uiPriority="68" w:unhideWhenUsed="0"/>
+    <w:lsdException w:name="Medium Grid 3 Accent 3" w:semiHidden="0" w:uiPriority="69" w:unhideWhenUsed="0"/>
+    <w:lsdException w:name="Dark List Accent 3" w:semiHidden="0" w:uiPriority="70" w:unhideWhenUsed="0"/>
+    <w:lsdException w:name="Colorful Shading Accent 3" w:semiHidden="0" w:uiPriority="71" w:unhideWhenUsed="0"/>
+    <w:lsdException w:name="Colorful List Accent 3" w:semiHidden="0" w:uiPriority="72" w:unhideWhenUsed="0"/>
+    <w:lsdException w:name="Colorful Grid Accent 3" w:semiHidden="0" w:uiPriority="73" w:unhideWhenUsed="0"/>
+    <w:lsdException w:name="Light Shading Accent 4" w:semiHidden="0" w:uiPriority="60" w:unhideWhenUsed="0"/>
+    <w:lsdException w:name="Light List Accent 4" w:semiHidden="0" w:uiPriority="61" w:unhideWhenUsed="0"/>
+    <w:lsdException w:name="Light Grid Accent 4" w:semiHidden="0" w:uiPriority="62" w:unhideWhenUsed="0"/>
+    <w:lsdException w:name="Medium Shading 1 Accent 4" w:semiHidden="0" w:uiPriority="63" w:unhideWhenUsed="0"/>
+    <w:lsdException w:name="Medium Shading 2 Accent 4" w:semiHidden="0" w:uiPriority="64" w:unhideWhenUsed="0"/>
+    <w:lsdException w:name="Medium List 1 Accent 4" w:semiHidden="0" w:uiPriority="65" w:unhideWhenUsed="0"/>
+    <w:lsdException w:name="Medium List 2 Accent 4" w:semiHidden="0" w:uiPriority="66" w:unhideWhenUsed="0"/>
+    <w:lsdException w:name="Medium Grid 1 Accent 4" w:semiHidden="0" w:uiPriority="67" w:unhideWhenUsed="0"/>
+    <w:lsdException w:name="Medium Grid 2 Accent 4" w:semiHidden="0" w:uiPriority="68" w:unhideWhenUsed="0"/>
+    <w:lsdException w:name="Medium Grid 3 Accent 4" w:semiHidden="0" w:uiPriority="69" w:unhideWhenUsed="0"/>
+    <w:lsdException w:name="Dark List Accent 4" w:semiHidden="0" w:uiPriority="70" w:unhideWhenUsed="0"/>
+    <w:lsdException w:name="Colorful Shading Accent 4" w:semiHidden="0" w:uiPriority="71" w:unhideWhenUsed="0"/>
+    <w:lsdException w:name="Colorful List Accent 4" w:semiHidden="0" w:uiPriority="72" w:unhideWhenUsed="0"/>
+    <w:lsdException w:name="Colorful Grid Accent 4" w:semiHidden="0" w:uiPriority="73" w:unhideWhenUsed="0"/>
+    <w:lsdException w:name="Light Shading Accent 5" w:semiHidden="0" w:uiPriority="60" w:unhideWhenUsed="0"/>
+    <w:lsdException w:name="Light List Accent 5" w:semiHidden="0" w:uiPriority="61" w:unhideWhenUsed="0"/>
+    <w:lsdException w:name="Light Grid Accent 5" w:semiHidden="0" w:uiPriority="62" w:unhideWhenUsed="0"/>
+    <w:lsdException w:name="Medium Shading 1 Accent 5" w:semiHidden="0" w:uiPriority="63" w:unhideWhenUsed="0"/>
+    <w:lsdException w:name="Medium Shading 2 Accent 5" w:semiHidden="0" w:uiPriority="64" w:unhideWhenUsed="0"/>
+    <w:lsdException w:name="Medium List 1 Accent 5" w:semiHidden="0" w:uiPriority="65" w:unhideWhenUsed="0"/>
+    <w:lsdException w:name="Medium List 2 Accent 5" w:semiHidden="0" w:uiPriority="66" w:unhideWhenUsed="0"/>
+    <w:lsdException w:name="Medium Grid 1 Accent 5" w:semiHidden="0" w:uiPriority="67" w:unhideWhenUsed="0"/>
+    <w:lsdException w:name="Medium Grid 2 Accent 5" w:semiHidden="0" w:uiPriority="68" w:unhideWhenUsed="0"/>
+    <w:lsdException w:name="Medium Grid 3 Accent 5" w:semiHidden="0" w:uiPriority="69" w:unhideWhenUsed="0"/>
+    <w:lsdException w:name="Dark List Accent 5" w:semiHidden="0" w:uiPriority="70" w:unhideWhenUsed="0"/>
+    <w:lsdException w:name="Colorful Shading Accent 5" w:semiHidden="0" w:uiPriority="71" w:unhideWhenUsed="0"/>
+    <w:lsdException w:name="Colorful List Accent 5" w:semiHidden="0" w:uiPriority="72" w:unhideWhenUsed="0"/>
+    <w:lsdException w:name="Colorful Grid Accent 5" w:semiHidden="0" w:uiPriority="73" w:unhideWhenUsed="0"/>
+    <w:lsdException w:name="Light Shading Accent 6" w:semiHidden="0" w:uiPriority="60" w:unhideWhenUsed="0"/>
+    <w:lsdException w:name="Light List Accent 6" w:semiHidden="0" w:uiPriority="61" w:unhideWhenUsed="0"/>
+    <w:lsdException w:name="Light Grid Accent 6" w:semiHidden="0" w:uiPriority="62" w:unhideWhenUsed="0"/>
+    <w:lsdException w:name="Medium Shading 1 Accent 6" w:semiHidden="0" w:uiPriority="63" w:unhideWhenUsed="0"/>
+    <w:lsdException w:name="Medium Shading 2 Accent 6" w:semiHidden="0" w:uiPriority="64" w:unhideWhenUsed="0"/>
+    <w:lsdException w:name="Medium List 1 Accent 6" w:semiHidden="0" w:uiPriority="65" w:unhideWhenUsed="0"/>
+    <w:lsdException w:name="Medium List 2 Accent 6" w:semiHidden="0" w:uiPriority="66" w:unhideWhenUsed="0"/>
+    <w:lsdException w:name="Medium Grid 1 Accent 6" w:semiHidden="0" w:uiPriority="67" w:unhideWhenUsed="0"/>
+    <w:lsdException w:name="Medium Grid 2 Accent 6" w:semiHidden="0" w:uiPriority="68" w:unhideWhenUsed="0"/>
+    <w:lsdException w:name="Medium Grid 3 Accent 6" w:semiHidden="0" w:uiPriority="69" w:unhideWhenUsed="0"/>
+    <w:lsdException w:name="Dark List Accent 6" w:semiHidden="0" w:uiPriority="70" w:unhideWhenUsed="0"/>
+    <w:lsdException w:name="Colorful Shading Accent 6" w:semiHidden="0" w:uiPriority="71" w:unhideWhenUsed="0"/>
+    <w:lsdException w:name="Colorful List Accent 6" w:semiHidden="0" w:uiPriority="72" w:unhideWhenUsed="0"/>
+    <w:lsdException w:name="Colorful Grid Accent 6" w:semiHidden="0" w:uiPriority="73" w:unhideWhenUsed="0"/>
+    <w:lsdException w:name="Subtle Emphasis" w:semiHidden="0" w:uiPriority="19" w:unhideWhenUsed="0" w:qFormat="1"/>
+    <w:lsdException w:name="Intense Emphasis" w:semiHidden="0" w:uiPriority="21" w:unhideWhenUsed="0" w:qFormat="1"/>
+    <w:lsdException w:name="Subtle Reference" w:semiHidden="0" w:uiPriority="31" w:unhideWhenUsed="0" w:qFormat="1"/>
+    <w:lsdException w:name="Intense Reference" w:semiHidden="0" w:uiPriority="32" w:unhideWhenUsed="0" w:qFormat="1"/>
+    <w:lsdException w:name="Book Title" w:semiHidden="0" w:uiPriority="33" w:unhideWhenUsed="0" w:qFormat="1"/>
+    <w:lsdException w:name="Bibliography" w:uiPriority="37"/>
+    <w:lsdException w:name="TOC Heading" w:uiPriority="39" w:qFormat="1"/>
+  </w:latentStyles>
+  <w:style w:type="paragraph" w:default="1" w:styleId="Normal">
+    <w:name w:val="Normal"/>
+    <w:pPr>
+      <w:spacing w:after="160" w:line="259" w:lineRule="auto"/>
+    </w:pPr>
+    <w:rPr>
+      <w:rFonts w:ascii="Calibri" w:eastAsia="Calibri" w:hAnsi="Calibri" w:cs="Calibri"/>
+      <w:color w:val="000000"/>
+    </w:rPr>
+  </w:style>
+  <w:style w:type="paragraph" w:styleId="Heading1">
+    <w:name w:val="heading 1"/>
+    <w:basedOn w:val="Normal"/>
+    <w:next w:val="Normal"/>
+    <w:pPr>
+      <w:spacing w:before="240" w:after="0"/>
+      <w:outlineLvl w:val="0"/>
+    </w:pPr>
+    <w:rPr>
+      <w:rFonts w:ascii="Calibri Light" w:eastAsia="Calibri Light" w:hAnsi="Calibri Light" w:cs="Calibri Light"/>
+      <w:color w:val="2E74B5"/>
+      <w:sz w:val="32"/>
+    </w:rPr>
+  </w:style>
+  <w:style w:type="paragraph" w:styleId="Heading2">
+    <w:name w:val="heading 2"/>
+    <w:basedOn w:val="Normal"/>
+    <w:next w:val="Normal"/>
+    <w:pPr>
+      <w:spacing w:before="360" w:after="80"/>
+      <w:outlineLvl w:val="1"/>
+    </w:pPr>
+    <w:rPr>
+      <w:b/>
+      <w:sz w:val="36"/>
+    </w:rPr>
+  </w:style>
+  <w:style w:type="paragraph" w:styleId="Heading3">
+    <w:name w:val="heading 3"/>
+    <w:basedOn w:val="Normal"/>
+    <w:next w:val="Normal"/>
+    <w:pPr>
+      <w:spacing w:before="280" w:after="80"/>
+      <w:outlineLvl w:val="2"/>
+    </w:pPr>
+    <w:rPr>
+      <w:b/>
+      <w:sz w:val="28"/>
+    </w:rPr>
+  </w:style>
+  <w:style w:type="paragraph" w:styleId="Heading4">
+    <w:name w:val="heading 4"/>
+    <w:basedOn w:val="Normal"/>
+    <w:next w:val="Normal"/>
+    <w:pPr>
+      <w:spacing w:before="240" w:after="40"/>
+      <w:outlineLvl w:val="3"/>
+    </w:pPr>
+    <w:rPr>
+      <w:b/>
+      <w:sz w:val="24"/>
+    </w:rPr>
+  </w:style>
+  <w:style w:type="paragraph" w:styleId="Heading5">
+    <w:name w:val="heading 5"/>
+    <w:basedOn w:val="Normal"/>
+    <w:next w:val="Normal"/>
+    <w:pPr>
+      <w:spacing w:before="220" w:after="40"/>
+      <w:outlineLvl w:val="4"/>
+    </w:pPr>
+    <w:rPr>
+      <w:b/>
+    </w:rPr>
+  </w:style>
+  <w:style w:type="paragraph" w:styleId="Heading6">
+    <w:name w:val="heading 6"/>
+    <w:basedOn w:val="Normal"/>
+    <w:next w:val="Normal"/>
+    <w:pPr>
+      <w:spacing w:before="200" w:after="40"/>
+      <w:outlineLvl w:val="5"/>
+    </w:pPr>
+    <w:rPr>
+      <w:b/>
+      <w:sz w:val="20"/>
+    </w:rPr>
+  </w:style>
+  <w:style w:type="character" w:default="1" w:styleId="DefaultParagraphFont">
+    <w:name w:val="Default Paragraph Font"/>
+    <w:uiPriority w:val="1"/>
+    <w:semiHidden/>
+    <w:unhideWhenUsed/>
+  </w:style>
+  <w:style w:type="table" w:default="1" w:styleId="TableNormal">
+    <w:name w:val="Normal Table"/>
+    <w:uiPriority w:val="99"/>
+    <w:semiHidden/>
+    <w:unhideWhenUsed/>
+    <w:tblPr>
+      <w:tblInd w:w="0" w:type="dxa"/>
+      <w:tblCellMar>
+        <w:top w:w="0" w:type="dxa"/>
+        <w:left w:w="108" w:type="dxa"/>
+        <w:bottom w:w="0" w:type="dxa"/>
+        <w:right w:w="108" w:type="dxa"/>
+      </w:tblCellMar>
+    </w:tblPr>
+  </w:style>
+  <w:style w:type="numbering" w:default="1" w:styleId="NoList">
+    <w:name w:val="No List"/>
+    <w:uiPriority w:val="99"/>
+    <w:semiHidden/>
+    <w:unhideWhenUsed/>
+  </w:style>
+  <w:style w:type="paragraph" w:styleId="Title">
+    <w:name w:val="Title"/>
+    <w:basedOn w:val="Normal"/>
+    <w:next w:val="Normal"/>
+    <w:pPr>
+      <w:spacing w:before="480" w:after="120"/>
+    </w:pPr>
+    <w:rPr>
+      <w:b/>
+      <w:sz w:val="72"/>
+    </w:rPr>
+  </w:style>
+  <w:style w:type="paragraph" w:styleId="Subtitle">
+    <w:name w:val="Subtitle"/>
+    <w:basedOn w:val="Normal"/>
+    <w:next w:val="Normal"/>
+    <w:pPr>
+      <w:spacing w:before="360" w:after="80"/>
+    </w:pPr>
+    <w:rPr>
+      <w:rFonts w:ascii="Georgia" w:eastAsia="Georgia" w:hAnsi="Georgia" w:cs="Georgia"/>
+      <w:i/>
+      <w:color w:val="666666"/>
+      <w:sz w:val="48"/>
+    </w:rPr>
+  </w:style>
+  <w:style w:type="paragraph" w:styleId="ListParagraph">
+    <w:name w:val="List Paragraph"/>
+    <w:basedOn w:val="Normal"/>
+    <w:uiPriority w:val="34"/>
+    <w:qFormat/>
+    <w:rsid w:val="00CA0083"/>
+    <w:pPr>
+      <w:ind w:left="720"/>
+      <w:contextualSpacing/>
+    </w:pPr>
+  </w:style>
+  <w:style w:type="paragraph" w:styleId="Header">
+    <w:name w:val="header"/>
+    <w:basedOn w:val="Normal"/>
+    <w:link w:val="HeaderChar"/>
+    <w:uiPriority w:val="99"/>
+    <w:unhideWhenUsed/>
+    <w:rsid w:val="006941EB"/>
+    <w:pPr>
+      <w:tabs>
+        <w:tab w:val="center" w:pos="4680"/>
+        <w:tab w:val="right" w:pos="9360"/>
+      </w:tabs>
+      <w:spacing w:after="0" w:line="240" w:lineRule="auto"/>
+    </w:pPr>
+  </w:style>
+  <w:style w:type="character" w:customStyle="1" w:styleId="HeaderChar">
+    <w:name w:val="Header Char"/>
+    <w:basedOn w:val="DefaultParagraphFont"/>
+    <w:link w:val="Header"/>
+    <w:uiPriority w:val="99"/>
+    <w:rsid w:val="006941EB"/>
+    <w:rPr>
+      <w:rFonts w:ascii="Calibri" w:eastAsia="Calibri" w:hAnsi="Calibri" w:cs="Calibri"/>
+      <w:color w:val="000000"/>
+    </w:rPr>
+  </w:style>
+  <w:style w:type="paragraph" w:styleId="Footer">
+    <w:name w:val="footer"/>
+    <w:basedOn w:val="Normal"/>
+    <w:link w:val="FooterChar"/>
+    <w:uiPriority w:val="99"/>
+    <w:unhideWhenUsed/>
+    <w:rsid w:val="006941EB"/>
+    <w:pPr>
+      <w:tabs>
+        <w:tab w:val="center" w:pos="4680"/>
+        <w:tab w:val="right" w:pos="9360"/>
+      </w:tabs>
+      <w:spacing w:after="0" w:line="240" w:lineRule="auto"/>
+    </w:pPr>
+  </w:style>
+  <w:style w:type="character" w:customStyle="1" w:styleId="FooterChar">
+    <w:name w:val="Footer Char"/>
+    <w:basedOn w:val="DefaultParagraphFont"/>
+    <w:link w:val="Footer"/>
+    <w:uiPriority w:val="99"/>
+    <w:rsid w:val="006941EB"/>
+    <w:rPr>
+      <w:rFonts w:ascii="Calibri" w:eastAsia="Calibri" w:hAnsi="Calibri" w:cs="Calibri"/>
+      <w:color w:val="000000"/>
+    </w:rPr>
+  </w:style>
+  <w:style w:type="table" w:styleId="TableGrid">
+    <w:name w:val="Table Grid"/>
+    <w:basedOn w:val="TableNormal"/>
+    <w:uiPriority w:val="59"/>
+    <w:rsid w:val="006941EB"/>
+    <w:pPr>
+      <w:spacing w:after="0" w:line="240" w:lineRule="auto"/>
+    </w:pPr>
+    <w:tblPr>
+      <w:tblInd w:w="0" w:type="dxa"/>
+      <w:tblBorders>
+        <w:top w:val="single" w:sz="4" w:space="0" w:color="auto"/>
+        <w:left w:val="single" w:sz="4" w:space="0" w:color="auto"/>
+        <w:bottom w:val="single" w:sz="4" w:space="0" w:color="auto"/>
+        <w:right w:val="single" w:sz="4" w:space="0" w:color="auto"/>
+        <w:insideH w:val="single" w:sz="4" w:space="0" w:color="auto"/>
+        <w:insideV w:val="single" w:sz="4" w:space="0" w:color="auto"/>
+      </w:tblBorders>
+      <w:tblCellMar>
+        <w:top w:w="0" w:type="dxa"/>
+        <w:left w:w="108" w:type="dxa"/>
+        <w:bottom w:w="0" w:type="dxa"/>
+        <w:right w:w="108" w:type="dxa"/>
+      </w:tblCellMar>
+    </w:tblPr>
+  </w:style>
+  <w:style w:type="paragraph" w:styleId="NormalWeb">
+    <w:name w:val="Normal (Web)"/>
+    <w:basedOn w:val="Normal"/>
+    <w:uiPriority w:val="99"/>
+    <w:semiHidden/>
+    <w:unhideWhenUsed/>
+    <w:rsid w:val="00AD0B34"/>
+    <w:rPr>
+      <w:rFonts w:ascii="Times New Roman" w:hAnsi="Times New Roman" w:cs="Times New Roman"/>
+      <w:sz w:val="24"/>
+      <w:szCs w:val="24"/>
+    </w:rPr>
+  </w:style>
+  <w:style w:type="paragraph" w:styleId="BalloonText">
+    <w:name w:val="Balloon Text"/>
+    <w:basedOn w:val="Normal"/>
+    <w:link w:val="BalloonTextChar"/>
+    <w:uiPriority w:val="99"/>
+    <w:semiHidden/>
+    <w:unhideWhenUsed/>
+    <w:rsid w:val="00973CF1"/>
+    <w:pPr>
+      <w:spacing w:after="0" w:line="240" w:lineRule="auto"/>
+    </w:pPr>
+    <w:rPr>
+      <w:rFonts w:ascii="Tahoma" w:hAnsi="Tahoma" w:cs="Tahoma"/>
+      <w:sz w:val="16"/>
+      <w:szCs w:val="16"/>
+    </w:rPr>
+  </w:style>
+  <w:style w:type="character" w:customStyle="1" w:styleId="BalloonTextChar">
+    <w:name w:val="Balloon Text Char"/>
+    <w:basedOn w:val="DefaultParagraphFont"/>
+    <w:link w:val="BalloonText"/>
+    <w:uiPriority w:val="99"/>
+    <w:semiHidden/>
+    <w:rsid w:val="00973CF1"/>
+    <w:rPr>
+      <w:rFonts w:ascii="Tahoma" w:eastAsia="Calibri" w:hAnsi="Tahoma" w:cs="Tahoma"/>
+      <w:color w:val="000000"/>
+      <w:sz w:val="16"/>
+      <w:szCs w:val="16"/>
+    </w:rPr>
+  </w:style>
 </w:styles>
 </file>
 
@@ -4103,7 +4435,7 @@
 </file>
 
 <file path=customXml/itemProps1.xml><?xml version="1.0" encoding="utf-8"?>
-<ds:datastoreItem xmlns:ds="http://schemas.openxmlformats.org/officeDocument/2006/customXml" ds:itemID="{694D6231-C149-457D-AF4E-2D916788DC70}">
+<ds:datastoreItem xmlns:ds="http://schemas.openxmlformats.org/officeDocument/2006/customXml" ds:itemID="{2ECAA259-7169-4D6B-B4DB-D98F1E6E487E}">
   <ds:schemaRefs>
     <ds:schemaRef ds:uri="http://schemas.openxmlformats.org/officeDocument/2006/bibliography"/>
   </ds:schemaRefs>

</xml_diff>

<commit_message>
Added more details to domain model
</commit_message>
<xml_diff>
--- a/m2.docx
+++ b/m2.docx
@@ -1,6 +1,6 @@
 
 <file path=word/document.xml><?xml version="1.0" encoding="utf-8"?>
-<w:document xmlns:wpc="http://schemas.microsoft.com/office/word/2010/wordprocessingCanvas" xmlns:mc="http://schemas.openxmlformats.org/markup-compatibility/2006" xmlns:o="urn:schemas-microsoft-com:office:office" xmlns:r="http://schemas.openxmlformats.org/officeDocument/2006/relationships" xmlns:m="http://schemas.openxmlformats.org/officeDocument/2006/math" xmlns:v="urn:schemas-microsoft-com:vml" xmlns:wp14="http://schemas.microsoft.com/office/word/2010/wordprocessingDrawing" xmlns:wp="http://schemas.openxmlformats.org/drawingml/2006/wordprocessingDrawing" xmlns:w10="urn:schemas-microsoft-com:office:word" xmlns:w="http://schemas.openxmlformats.org/wordprocessingml/2006/main" xmlns:w14="http://schemas.microsoft.com/office/word/2010/wordml" xmlns:wpg="http://schemas.microsoft.com/office/word/2010/wordprocessingGroup" xmlns:wpi="http://schemas.microsoft.com/office/word/2010/wordprocessingInk" xmlns:wne="http://schemas.microsoft.com/office/word/2006/wordml" xmlns:wps="http://schemas.microsoft.com/office/word/2010/wordprocessingShape" mc:Ignorable="w14 wp14">
+<w:document xmlns:ve="http://schemas.openxmlformats.org/markup-compatibility/2006" xmlns:o="urn:schemas-microsoft-com:office:office" xmlns:r="http://schemas.openxmlformats.org/officeDocument/2006/relationships" xmlns:m="http://schemas.openxmlformats.org/officeDocument/2006/math" xmlns:v="urn:schemas-microsoft-com:vml" xmlns:wp="http://schemas.openxmlformats.org/drawingml/2006/wordprocessingDrawing" xmlns:w10="urn:schemas-microsoft-com:office:word" xmlns:w="http://schemas.openxmlformats.org/wordprocessingml/2006/main" xmlns:wne="http://schemas.microsoft.com/office/word/2006/wordml">
   <w:background w:color="FFFFFF"/>
   <w:body>
     <w:p/>
@@ -165,14 +165,30 @@
           <w:sz w:val="26"/>
         </w:rPr>
         <w:br/>
-        <w:t>Hermann Sonfa</w:t>
-      </w:r>
+        <w:t xml:space="preserve">Hermann </w:t>
+      </w:r>
+      <w:proofErr w:type="spellStart"/>
       <w:r>
         <w:rPr>
           <w:rFonts w:ascii="Nyala" w:eastAsia="Times New Roman" w:hAnsi="Nyala" w:cs="Times New Roman"/>
           <w:sz w:val="26"/>
         </w:rPr>
-        <w:t xml:space="preserve">ck (5986052) </w:t>
+        <w:t>Sonfa</w:t>
+      </w:r>
+      <w:r>
+        <w:rPr>
+          <w:rFonts w:ascii="Nyala" w:eastAsia="Times New Roman" w:hAnsi="Nyala" w:cs="Times New Roman"/>
+          <w:sz w:val="26"/>
+        </w:rPr>
+        <w:t>ck</w:t>
+      </w:r>
+      <w:proofErr w:type="spellEnd"/>
+      <w:r>
+        <w:rPr>
+          <w:rFonts w:ascii="Nyala" w:eastAsia="Times New Roman" w:hAnsi="Nyala" w:cs="Times New Roman"/>
+          <w:sz w:val="26"/>
+        </w:rPr>
+        <w:t xml:space="preserve"> (5986052) </w:t>
       </w:r>
       <w:r>
         <w:rPr>
@@ -188,7 +204,22 @@
           <w:sz w:val="26"/>
         </w:rPr>
         <w:br/>
-        <w:t xml:space="preserve">Hamid </w:t>
+      </w:r>
+      <w:proofErr w:type="spellStart"/>
+      <w:r>
+        <w:rPr>
+          <w:rFonts w:ascii="Nyala" w:eastAsia="Times New Roman" w:hAnsi="Nyala" w:cs="Times New Roman"/>
+          <w:sz w:val="26"/>
+        </w:rPr>
+        <w:t>Hamid</w:t>
+      </w:r>
+      <w:proofErr w:type="spellEnd"/>
+      <w:r>
+        <w:rPr>
+          <w:rFonts w:ascii="Nyala" w:eastAsia="Times New Roman" w:hAnsi="Nyala" w:cs="Times New Roman"/>
+          <w:sz w:val="26"/>
+        </w:rPr>
+        <w:t xml:space="preserve"> </w:t>
       </w:r>
       <w:proofErr w:type="spellStart"/>
       <w:r>
@@ -1069,7 +1100,7 @@
       <w:tblPr>
         <w:tblStyle w:val="TableGrid"/>
         <w:tblW w:w="0" w:type="auto"/>
-        <w:tblLook w:val="04A0" w:firstRow="1" w:lastRow="0" w:firstColumn="1" w:lastColumn="0" w:noHBand="0" w:noVBand="1"/>
+        <w:tblLook w:val="04A0"/>
       </w:tblPr>
       <w:tblGrid>
         <w:gridCol w:w="9576"/>
@@ -1189,7 +1220,7 @@
       <w:tblPr>
         <w:tblStyle w:val="TableGrid"/>
         <w:tblW w:w="0" w:type="auto"/>
-        <w:tblLook w:val="04A0" w:firstRow="1" w:lastRow="0" w:firstColumn="1" w:lastColumn="0" w:noHBand="0" w:noVBand="1"/>
+        <w:tblLook w:val="04A0"/>
       </w:tblPr>
       <w:tblGrid>
         <w:gridCol w:w="9576"/>
@@ -1284,7 +1315,7 @@
       <w:tblPr>
         <w:tblStyle w:val="TableGrid"/>
         <w:tblW w:w="0" w:type="auto"/>
-        <w:tblLook w:val="04A0" w:firstRow="1" w:lastRow="0" w:firstColumn="1" w:lastColumn="0" w:noHBand="0" w:noVBand="1"/>
+        <w:tblLook w:val="04A0"/>
       </w:tblPr>
       <w:tblGrid>
         <w:gridCol w:w="9576"/>
@@ -1370,7 +1401,7 @@
       <w:tblPr>
         <w:tblStyle w:val="TableGrid"/>
         <w:tblW w:w="0" w:type="auto"/>
-        <w:tblLook w:val="04A0" w:firstRow="1" w:lastRow="0" w:firstColumn="1" w:lastColumn="0" w:noHBand="0" w:noVBand="1"/>
+        <w:tblLook w:val="04A0"/>
       </w:tblPr>
       <w:tblGrid>
         <w:gridCol w:w="9576"/>
@@ -1464,7 +1495,7 @@
       <w:tblPr>
         <w:tblStyle w:val="TableGrid"/>
         <w:tblW w:w="0" w:type="auto"/>
-        <w:tblLook w:val="04A0" w:firstRow="1" w:lastRow="0" w:firstColumn="1" w:lastColumn="0" w:noHBand="0" w:noVBand="1"/>
+        <w:tblLook w:val="04A0"/>
       </w:tblPr>
       <w:tblGrid>
         <w:gridCol w:w="9576"/>
@@ -1521,7 +1552,7 @@
       <w:tblPr>
         <w:tblStyle w:val="TableGrid"/>
         <w:tblW w:w="0" w:type="auto"/>
-        <w:tblLook w:val="04A0" w:firstRow="1" w:lastRow="0" w:firstColumn="1" w:lastColumn="0" w:noHBand="0" w:noVBand="1"/>
+        <w:tblLook w:val="04A0"/>
       </w:tblPr>
       <w:tblGrid>
         <w:gridCol w:w="9576"/>
@@ -1605,7 +1636,7 @@
       <w:tblPr>
         <w:tblStyle w:val="TableGrid"/>
         <w:tblW w:w="0" w:type="auto"/>
-        <w:tblLook w:val="04A0" w:firstRow="1" w:lastRow="0" w:firstColumn="1" w:lastColumn="0" w:noHBand="0" w:noVBand="1"/>
+        <w:tblLook w:val="04A0"/>
       </w:tblPr>
       <w:tblGrid>
         <w:gridCol w:w="9576"/>
@@ -1671,7 +1702,7 @@
       <w:tblPr>
         <w:tblStyle w:val="TableGrid"/>
         <w:tblW w:w="0" w:type="auto"/>
-        <w:tblLook w:val="04A0" w:firstRow="1" w:lastRow="0" w:firstColumn="1" w:lastColumn="0" w:noHBand="0" w:noVBand="1"/>
+        <w:tblLook w:val="04A0"/>
       </w:tblPr>
       <w:tblGrid>
         <w:gridCol w:w="9576"/>
@@ -1768,7 +1799,7 @@
       <w:tblPr>
         <w:tblStyle w:val="TableGrid"/>
         <w:tblW w:w="0" w:type="auto"/>
-        <w:tblLook w:val="04A0" w:firstRow="1" w:lastRow="0" w:firstColumn="1" w:lastColumn="0" w:noHBand="0" w:noVBand="1"/>
+        <w:tblLook w:val="04A0"/>
       </w:tblPr>
       <w:tblGrid>
         <w:gridCol w:w="9576"/>
@@ -1867,7 +1898,7 @@
       <w:tblPr>
         <w:tblStyle w:val="TableGrid"/>
         <w:tblW w:w="0" w:type="auto"/>
-        <w:tblLook w:val="04A0" w:firstRow="1" w:lastRow="0" w:firstColumn="1" w:lastColumn="0" w:noHBand="0" w:noVBand="1"/>
+        <w:tblLook w:val="04A0"/>
       </w:tblPr>
       <w:tblGrid>
         <w:gridCol w:w="9576"/>
@@ -1916,7 +1947,7 @@
       <w:tblPr>
         <w:tblStyle w:val="TableGrid"/>
         <w:tblW w:w="0" w:type="auto"/>
-        <w:tblLook w:val="04A0" w:firstRow="1" w:lastRow="0" w:firstColumn="1" w:lastColumn="0" w:noHBand="0" w:noVBand="1"/>
+        <w:tblLook w:val="04A0"/>
       </w:tblPr>
       <w:tblGrid>
         <w:gridCol w:w="9576"/>
@@ -2134,6 +2165,7 @@
           <w:noProof/>
           <w:sz w:val="44"/>
           <w:szCs w:val="44"/>
+          <w:lang w:val="en-CA" w:eastAsia="en-CA"/>
         </w:rPr>
         <w:lastRenderedPageBreak/>
         <w:drawing>
@@ -2154,10 +2186,10 @@
                     </pic:cNvPicPr>
                   </pic:nvPicPr>
                   <pic:blipFill>
-                    <a:blip r:embed="rId9">
+                    <a:blip r:embed="rId8" cstate="print">
                       <a:extLst>
                         <a:ext uri="{28A0092B-C50C-407E-A947-70E740481C1C}">
-                          <a14:useLocalDpi xmlns:a14="http://schemas.microsoft.com/office/drawing/2010/main" val="0"/>
+                          <a14:useLocalDpi xmlns:a14="http://schemas.microsoft.com/office/drawing/2010/main" xmlns:wps="http://schemas.microsoft.com/office/word/2010/wordprocessingShape" xmlns:wpi="http://schemas.microsoft.com/office/word/2010/wordprocessingInk" xmlns:wpg="http://schemas.microsoft.com/office/word/2010/wordprocessingGroup" xmlns:w14="http://schemas.microsoft.com/office/word/2010/wordml" xmlns:w="http://schemas.openxmlformats.org/wordprocessingml/2006/main" xmlns:w10="urn:schemas-microsoft-com:office:word" xmlns:wp14="http://schemas.microsoft.com/office/word/2010/wordprocessingDrawing" xmlns:v="urn:schemas-microsoft-com:vml" xmlns:o="urn:schemas-microsoft-com:office:office" xmlns:mc="http://schemas.openxmlformats.org/markup-compatibility/2006" xmlns:wpc="http://schemas.microsoft.com/office/word/2010/wordprocessingCanvas" xmlns="" val="0"/>
                         </a:ext>
                       </a:extLst>
                     </a:blip>
@@ -2241,12 +2273,13 @@
       <w:r>
         <w:rPr>
           <w:noProof/>
+          <w:lang w:val="en-CA" w:eastAsia="en-CA"/>
         </w:rPr>
         <w:drawing>
           <wp:inline distT="0" distB="0" distL="0" distR="0">
-            <wp:extent cx="6709091" cy="5524500"/>
-            <wp:effectExtent l="0" t="0" r="0" b="0"/>
-            <wp:docPr id="1" name="Picture 1" descr="P:\Hung\Concordia\SOEN 6471-Winter-2013\uml.png"/>
+            <wp:extent cx="6751254" cy="4762572"/>
+            <wp:effectExtent l="19050" t="0" r="0" b="0"/>
+            <wp:docPr id="2" name="Picture 1" descr="P:\Hung\Concordia\SOEN 6471-Winter-2013\uml.png"/>
             <wp:cNvGraphicFramePr>
               <a:graphicFrameLocks xmlns:a="http://schemas.openxmlformats.org/drawingml/2006/main" noChangeAspect="1"/>
             </wp:cNvGraphicFramePr>
@@ -2260,7 +2293,7 @@
                     </pic:cNvPicPr>
                   </pic:nvPicPr>
                   <pic:blipFill>
-                    <a:blip r:embed="rId10" cstate="print"/>
+                    <a:blip r:embed="rId9" cstate="print"/>
                     <a:srcRect/>
                     <a:stretch>
                       <a:fillRect/>
@@ -2269,7 +2302,7 @@
                   <pic:spPr bwMode="auto">
                     <a:xfrm>
                       <a:off x="0" y="0"/>
-                      <a:ext cx="6716561" cy="5530651"/>
+                      <a:ext cx="6756430" cy="4766223"/>
                     </a:xfrm>
                     <a:prstGeom prst="rect">
                       <a:avLst/>
@@ -2291,11 +2324,6 @@
     </w:p>
     <w:p/>
     <w:p/>
-    <w:p/>
-    <w:p>
-      <w:bookmarkStart w:id="1" w:name="_GoBack"/>
-      <w:bookmarkEnd w:id="1"/>
-    </w:p>
     <w:p>
       <w:pPr>
         <w:rPr>
@@ -2307,6 +2335,8 @@
           <w:szCs w:val="36"/>
         </w:rPr>
       </w:pPr>
+      <w:bookmarkStart w:id="1" w:name="_GoBack"/>
+      <w:bookmarkEnd w:id="1"/>
       <w:r>
         <w:rPr>
           <w:rFonts w:ascii="Nyala" w:hAnsi="Nyala"/>
@@ -2316,7 +2346,6 @@
           <w:sz w:val="36"/>
           <w:szCs w:val="36"/>
         </w:rPr>
-        <w:lastRenderedPageBreak/>
         <w:t>Description</w:t>
       </w:r>
     </w:p>
@@ -2337,53 +2366,63 @@
           <w:sz w:val="28"/>
           <w:szCs w:val="28"/>
         </w:rPr>
-        <w:t>Essentally there are many classes in the original software we picked. Not all of those classes are core conceptual. Some of them are only pure fabrication and some detailed ones for UI and or so. We have included some of the important entities in our class diagram that capture the core concepts in this software. We tried to choose self descriptive names that decrease representational gap.</w:t>
-      </w:r>
-    </w:p>
-    <w:p>
-      <w:pPr>
-        <w:jc w:val="both"/>
+        <w:t xml:space="preserve">Essentally there are many classes in the original software we picked. Not all of those classes are core conceptual. Some of them are only pure fabrication and some detailed ones for UI and or so. We have included some of the important entities in our class </w:t>
+      </w:r>
+      <w:r>
         <w:rPr>
           <w:rFonts w:ascii="Nyala" w:hAnsi="Nyala"/>
           <w:noProof/>
           <w:sz w:val="28"/>
           <w:szCs w:val="28"/>
         </w:rPr>
-      </w:pPr>
-      <w:r>
+        <w:lastRenderedPageBreak/>
+        <w:t>diagram that capture the core concepts in this software. We tried to choose self descriptive names that decrease representational gap.</w:t>
+      </w:r>
+    </w:p>
+    <w:p>
+      <w:pPr>
+        <w:jc w:val="both"/>
         <w:rPr>
           <w:rFonts w:ascii="Nyala" w:hAnsi="Nyala"/>
           <w:noProof/>
           <w:sz w:val="28"/>
           <w:szCs w:val="28"/>
         </w:rPr>
-        <w:t>Most of the relationships in between entities are composition. For example A checklist contains 0-n items. There’s an inheritance relationship between calendar entity and project and task.</w:t>
-      </w:r>
-    </w:p>
-    <w:p>
-      <w:pPr>
-        <w:jc w:val="both"/>
+      </w:pPr>
+      <w:r>
         <w:rPr>
           <w:rFonts w:ascii="Nyala" w:hAnsi="Nyala"/>
           <w:noProof/>
           <w:sz w:val="28"/>
           <w:szCs w:val="28"/>
         </w:rPr>
-      </w:pPr>
-      <w:r>
+        <w:t>Most of the relationships in between entities are composition. For example A checklist contains 0-n items. There’s an inheritance relationship between calendar entity and project and task.</w:t>
+      </w:r>
+    </w:p>
+    <w:p>
+      <w:pPr>
+        <w:jc w:val="both"/>
         <w:rPr>
           <w:rFonts w:ascii="Nyala" w:hAnsi="Nyala"/>
           <w:noProof/>
           <w:sz w:val="28"/>
           <w:szCs w:val="28"/>
         </w:rPr>
+      </w:pPr>
+      <w:r>
+        <w:rPr>
+          <w:rFonts w:ascii="Nyala" w:hAnsi="Nyala"/>
+          <w:noProof/>
+          <w:sz w:val="28"/>
+          <w:szCs w:val="28"/>
+        </w:rPr>
         <w:t>Each class contains setters and getters methods and obvious attributes like “first name”, “last name”, “phone”, etc. for address and “start date”, “due date”, etc. for project. The following figure briefly lists all the concrete classes with some methods and attributes. ( Please zoom in to see the content)</w:t>
       </w:r>
     </w:p>
     <w:p/>
     <w:sectPr>
-      <w:headerReference w:type="default" r:id="rId11"/>
-      <w:footerReference w:type="default" r:id="rId12"/>
+      <w:headerReference w:type="default" r:id="rId10"/>
+      <w:footerReference w:type="default" r:id="rId11"/>
       <w:pgSz w:w="12240" w:h="15840"/>
       <w:pgMar w:top="1440" w:right="1440" w:bottom="1440" w:left="1440" w:header="720" w:footer="720" w:gutter="0"/>
       <w:cols w:space="720"/>
@@ -2393,7 +2432,7 @@
 </file>
 
 <file path=word/endnotes.xml><?xml version="1.0" encoding="utf-8"?>
-<w:endnotes xmlns:wpc="http://schemas.microsoft.com/office/word/2010/wordprocessingCanvas" xmlns:mc="http://schemas.openxmlformats.org/markup-compatibility/2006" xmlns:o="urn:schemas-microsoft-com:office:office" xmlns:r="http://schemas.openxmlformats.org/officeDocument/2006/relationships" xmlns:m="http://schemas.openxmlformats.org/officeDocument/2006/math" xmlns:v="urn:schemas-microsoft-com:vml" xmlns:wp14="http://schemas.microsoft.com/office/word/2010/wordprocessingDrawing" xmlns:wp="http://schemas.openxmlformats.org/drawingml/2006/wordprocessingDrawing" xmlns:w10="urn:schemas-microsoft-com:office:word" xmlns:w="http://schemas.openxmlformats.org/wordprocessingml/2006/main" xmlns:w14="http://schemas.microsoft.com/office/word/2010/wordml" xmlns:wpg="http://schemas.microsoft.com/office/word/2010/wordprocessingGroup" xmlns:wpi="http://schemas.microsoft.com/office/word/2010/wordprocessingInk" xmlns:wne="http://schemas.microsoft.com/office/word/2006/wordml" xmlns:wps="http://schemas.microsoft.com/office/word/2010/wordprocessingShape" mc:Ignorable="w14 wp14">
+<w:endnotes xmlns:ve="http://schemas.openxmlformats.org/markup-compatibility/2006" xmlns:o="urn:schemas-microsoft-com:office:office" xmlns:r="http://schemas.openxmlformats.org/officeDocument/2006/relationships" xmlns:m="http://schemas.openxmlformats.org/officeDocument/2006/math" xmlns:v="urn:schemas-microsoft-com:vml" xmlns:wp="http://schemas.openxmlformats.org/drawingml/2006/wordprocessingDrawing" xmlns:w10="urn:schemas-microsoft-com:office:word" xmlns:w="http://schemas.openxmlformats.org/wordprocessingml/2006/main" xmlns:wne="http://schemas.microsoft.com/office/word/2006/wordml">
   <w:endnote w:type="separator" w:id="-1">
     <w:p>
       <w:pPr>
@@ -2418,7 +2457,7 @@
 </file>
 
 <file path=word/footer1.xml><?xml version="1.0" encoding="utf-8"?>
-<w:ftr xmlns:wpc="http://schemas.microsoft.com/office/word/2010/wordprocessingCanvas" xmlns:mc="http://schemas.openxmlformats.org/markup-compatibility/2006" xmlns:o="urn:schemas-microsoft-com:office:office" xmlns:r="http://schemas.openxmlformats.org/officeDocument/2006/relationships" xmlns:m="http://schemas.openxmlformats.org/officeDocument/2006/math" xmlns:v="urn:schemas-microsoft-com:vml" xmlns:wp14="http://schemas.microsoft.com/office/word/2010/wordprocessingDrawing" xmlns:wp="http://schemas.openxmlformats.org/drawingml/2006/wordprocessingDrawing" xmlns:w10="urn:schemas-microsoft-com:office:word" xmlns:w="http://schemas.openxmlformats.org/wordprocessingml/2006/main" xmlns:w14="http://schemas.microsoft.com/office/word/2010/wordml" xmlns:wpg="http://schemas.microsoft.com/office/word/2010/wordprocessingGroup" xmlns:wpi="http://schemas.microsoft.com/office/word/2010/wordprocessingInk" xmlns:wne="http://schemas.microsoft.com/office/word/2006/wordml" xmlns:wps="http://schemas.microsoft.com/office/word/2010/wordprocessingShape" mc:Ignorable="w14 wp14">
+<w:ftr xmlns:ve="http://schemas.openxmlformats.org/markup-compatibility/2006" xmlns:o="urn:schemas-microsoft-com:office:office" xmlns:r="http://schemas.openxmlformats.org/officeDocument/2006/relationships" xmlns:m="http://schemas.openxmlformats.org/officeDocument/2006/math" xmlns:v="urn:schemas-microsoft-com:vml" xmlns:wp="http://schemas.openxmlformats.org/drawingml/2006/wordprocessingDrawing" xmlns:w10="urn:schemas-microsoft-com:office:word" xmlns:w="http://schemas.openxmlformats.org/wordprocessingml/2006/main" xmlns:wne="http://schemas.microsoft.com/office/word/2006/wordml">
   <w:p>
     <w:pPr>
       <w:pStyle w:val="Footer"/>
@@ -2431,7 +2470,7 @@
 </file>
 
 <file path=word/footnotes.xml><?xml version="1.0" encoding="utf-8"?>
-<w:footnotes xmlns:wpc="http://schemas.microsoft.com/office/word/2010/wordprocessingCanvas" xmlns:mc="http://schemas.openxmlformats.org/markup-compatibility/2006" xmlns:o="urn:schemas-microsoft-com:office:office" xmlns:r="http://schemas.openxmlformats.org/officeDocument/2006/relationships" xmlns:m="http://schemas.openxmlformats.org/officeDocument/2006/math" xmlns:v="urn:schemas-microsoft-com:vml" xmlns:wp14="http://schemas.microsoft.com/office/word/2010/wordprocessingDrawing" xmlns:wp="http://schemas.openxmlformats.org/drawingml/2006/wordprocessingDrawing" xmlns:w10="urn:schemas-microsoft-com:office:word" xmlns:w="http://schemas.openxmlformats.org/wordprocessingml/2006/main" xmlns:w14="http://schemas.microsoft.com/office/word/2010/wordml" xmlns:wpg="http://schemas.microsoft.com/office/word/2010/wordprocessingGroup" xmlns:wpi="http://schemas.microsoft.com/office/word/2010/wordprocessingInk" xmlns:wne="http://schemas.microsoft.com/office/word/2006/wordml" xmlns:wps="http://schemas.microsoft.com/office/word/2010/wordprocessingShape" mc:Ignorable="w14 wp14">
+<w:footnotes xmlns:ve="http://schemas.openxmlformats.org/markup-compatibility/2006" xmlns:o="urn:schemas-microsoft-com:office:office" xmlns:r="http://schemas.openxmlformats.org/officeDocument/2006/relationships" xmlns:m="http://schemas.openxmlformats.org/officeDocument/2006/math" xmlns:v="urn:schemas-microsoft-com:vml" xmlns:wp="http://schemas.openxmlformats.org/drawingml/2006/wordprocessingDrawing" xmlns:w10="urn:schemas-microsoft-com:office:word" xmlns:w="http://schemas.openxmlformats.org/wordprocessingml/2006/main" xmlns:wne="http://schemas.microsoft.com/office/word/2006/wordml">
   <w:footnote w:type="separator" w:id="-1">
     <w:p>
       <w:pPr>
@@ -2456,7 +2495,7 @@
 </file>
 
 <file path=word/header1.xml><?xml version="1.0" encoding="utf-8"?>
-<w:hdr xmlns:wpc="http://schemas.microsoft.com/office/word/2010/wordprocessingCanvas" xmlns:mc="http://schemas.openxmlformats.org/markup-compatibility/2006" xmlns:o="urn:schemas-microsoft-com:office:office" xmlns:r="http://schemas.openxmlformats.org/officeDocument/2006/relationships" xmlns:m="http://schemas.openxmlformats.org/officeDocument/2006/math" xmlns:v="urn:schemas-microsoft-com:vml" xmlns:wp14="http://schemas.microsoft.com/office/word/2010/wordprocessingDrawing" xmlns:wp="http://schemas.openxmlformats.org/drawingml/2006/wordprocessingDrawing" xmlns:w10="urn:schemas-microsoft-com:office:word" xmlns:w="http://schemas.openxmlformats.org/wordprocessingml/2006/main" xmlns:w14="http://schemas.microsoft.com/office/word/2010/wordml" xmlns:wpg="http://schemas.microsoft.com/office/word/2010/wordprocessingGroup" xmlns:wpi="http://schemas.microsoft.com/office/word/2010/wordprocessingInk" xmlns:wne="http://schemas.microsoft.com/office/word/2006/wordml" xmlns:wps="http://schemas.microsoft.com/office/word/2010/wordprocessingShape" mc:Ignorable="w14 wp14">
+<w:hdr xmlns:ve="http://schemas.openxmlformats.org/markup-compatibility/2006" xmlns:o="urn:schemas-microsoft-com:office:office" xmlns:r="http://schemas.openxmlformats.org/officeDocument/2006/relationships" xmlns:m="http://schemas.openxmlformats.org/officeDocument/2006/math" xmlns:v="urn:schemas-microsoft-com:vml" xmlns:wp="http://schemas.openxmlformats.org/drawingml/2006/wordprocessingDrawing" xmlns:w10="urn:schemas-microsoft-com:office:word" xmlns:w="http://schemas.openxmlformats.org/wordprocessingml/2006/main" xmlns:wne="http://schemas.microsoft.com/office/word/2006/wordml">
   <w:p>
     <w:pPr>
       <w:tabs>
@@ -2523,7 +2562,7 @@
 </file>
 
 <file path=word/numbering.xml><?xml version="1.0" encoding="utf-8"?>
-<w:numbering xmlns:wpc="http://schemas.microsoft.com/office/word/2010/wordprocessingCanvas" xmlns:mc="http://schemas.openxmlformats.org/markup-compatibility/2006" xmlns:o="urn:schemas-microsoft-com:office:office" xmlns:r="http://schemas.openxmlformats.org/officeDocument/2006/relationships" xmlns:m="http://schemas.openxmlformats.org/officeDocument/2006/math" xmlns:v="urn:schemas-microsoft-com:vml" xmlns:wp14="http://schemas.microsoft.com/office/word/2010/wordprocessingDrawing" xmlns:wp="http://schemas.openxmlformats.org/drawingml/2006/wordprocessingDrawing" xmlns:w10="urn:schemas-microsoft-com:office:word" xmlns:w="http://schemas.openxmlformats.org/wordprocessingml/2006/main" xmlns:w14="http://schemas.microsoft.com/office/word/2010/wordml" xmlns:wpg="http://schemas.microsoft.com/office/word/2010/wordprocessingGroup" xmlns:wpi="http://schemas.microsoft.com/office/word/2010/wordprocessingInk" xmlns:wne="http://schemas.microsoft.com/office/word/2006/wordml" xmlns:wps="http://schemas.microsoft.com/office/word/2010/wordprocessingShape" mc:Ignorable="w14 wp14">
+<w:numbering xmlns:ve="http://schemas.openxmlformats.org/markup-compatibility/2006" xmlns:o="urn:schemas-microsoft-com:office:office" xmlns:r="http://schemas.openxmlformats.org/officeDocument/2006/relationships" xmlns:m="http://schemas.openxmlformats.org/officeDocument/2006/math" xmlns:v="urn:schemas-microsoft-com:vml" xmlns:wp="http://schemas.openxmlformats.org/drawingml/2006/wordprocessingDrawing" xmlns:w10="urn:schemas-microsoft-com:office:word" xmlns:w="http://schemas.openxmlformats.org/wordprocessingml/2006/main" xmlns:wne="http://schemas.microsoft.com/office/word/2006/wordml">
   <w:abstractNum w:abstractNumId="0">
     <w:nsid w:val="0BA163A5"/>
     <w:multiLevelType w:val="multilevel"/>
@@ -3280,7 +3319,7 @@
 </file>
 
 <file path=word/styles.xml><?xml version="1.0" encoding="utf-8"?>
-<w:styles xmlns:mc="http://schemas.openxmlformats.org/markup-compatibility/2006" xmlns:r="http://schemas.openxmlformats.org/officeDocument/2006/relationships" xmlns:w="http://schemas.openxmlformats.org/wordprocessingml/2006/main" xmlns:w14="http://schemas.microsoft.com/office/word/2010/wordml" mc:Ignorable="w14">
+<w:styles xmlns:r="http://schemas.openxmlformats.org/officeDocument/2006/relationships" xmlns:w="http://schemas.openxmlformats.org/wordprocessingml/2006/main">
   <w:docDefaults>
     <w:rPrDefault>
       <w:rPr>
@@ -3437,6 +3476,7 @@
   </w:latentStyles>
   <w:style w:type="paragraph" w:default="1" w:styleId="Normal">
     <w:name w:val="Normal"/>
+    <w:rsid w:val="008E174E"/>
     <w:pPr>
       <w:spacing w:after="160" w:line="259" w:lineRule="auto"/>
     </w:pPr>
@@ -3449,6 +3489,7 @@
     <w:name w:val="heading 1"/>
     <w:basedOn w:val="Normal"/>
     <w:next w:val="Normal"/>
+    <w:rsid w:val="008E174E"/>
     <w:pPr>
       <w:spacing w:before="240" w:after="0"/>
       <w:outlineLvl w:val="0"/>
@@ -3463,6 +3504,7 @@
     <w:name w:val="heading 2"/>
     <w:basedOn w:val="Normal"/>
     <w:next w:val="Normal"/>
+    <w:rsid w:val="008E174E"/>
     <w:pPr>
       <w:spacing w:before="360" w:after="80"/>
       <w:outlineLvl w:val="1"/>
@@ -3476,6 +3518,7 @@
     <w:name w:val="heading 3"/>
     <w:basedOn w:val="Normal"/>
     <w:next w:val="Normal"/>
+    <w:rsid w:val="008E174E"/>
     <w:pPr>
       <w:spacing w:before="280" w:after="80"/>
       <w:outlineLvl w:val="2"/>
@@ -3489,6 +3532,7 @@
     <w:name w:val="heading 4"/>
     <w:basedOn w:val="Normal"/>
     <w:next w:val="Normal"/>
+    <w:rsid w:val="008E174E"/>
     <w:pPr>
       <w:spacing w:before="240" w:after="40"/>
       <w:outlineLvl w:val="3"/>
@@ -3502,6 +3546,7 @@
     <w:name w:val="heading 5"/>
     <w:basedOn w:val="Normal"/>
     <w:next w:val="Normal"/>
+    <w:rsid w:val="008E174E"/>
     <w:pPr>
       <w:spacing w:before="220" w:after="40"/>
       <w:outlineLvl w:val="4"/>
@@ -3514,6 +3559,7 @@
     <w:name w:val="heading 6"/>
     <w:basedOn w:val="Normal"/>
     <w:next w:val="Normal"/>
+    <w:rsid w:val="008E174E"/>
     <w:pPr>
       <w:spacing w:before="200" w:after="40"/>
       <w:outlineLvl w:val="5"/>
@@ -3534,6 +3580,7 @@
     <w:uiPriority w:val="99"/>
     <w:semiHidden/>
     <w:unhideWhenUsed/>
+    <w:qFormat/>
     <w:tblPr>
       <w:tblInd w:w="0" w:type="dxa"/>
       <w:tblCellMar>
@@ -3554,6 +3601,7 @@
     <w:name w:val="Title"/>
     <w:basedOn w:val="Normal"/>
     <w:next w:val="Normal"/>
+    <w:rsid w:val="008E174E"/>
     <w:pPr>
       <w:spacing w:before="480" w:after="120"/>
     </w:pPr>
@@ -3566,6 +3614,7 @@
     <w:name w:val="Subtitle"/>
     <w:basedOn w:val="Normal"/>
     <w:next w:val="Normal"/>
+    <w:rsid w:val="008E174E"/>
     <w:pPr>
       <w:spacing w:before="360" w:after="80"/>
     </w:pPr>
@@ -4435,7 +4484,7 @@
 </file>
 
 <file path=customXml/itemProps1.xml><?xml version="1.0" encoding="utf-8"?>
-<ds:datastoreItem xmlns:ds="http://schemas.openxmlformats.org/officeDocument/2006/customXml" ds:itemID="{2ECAA259-7169-4D6B-B4DB-D98F1E6E487E}">
+<ds:datastoreItem xmlns:ds="http://schemas.openxmlformats.org/officeDocument/2006/customXml" ds:itemID="{4F74A8F0-36B1-4CE3-B8FC-721B39F60EBC}">
   <ds:schemaRefs>
     <ds:schemaRef ds:uri="http://schemas.openxmlformats.org/officeDocument/2006/bibliography"/>
   </ds:schemaRefs>

</xml_diff>